<commit_message>
added burmester up to Ps 84 in Sext
</commit_message>
<xml_diff>
--- a/Psalms/053.docx
+++ b/Psalms/053.docx
@@ -1,6 +1,6 @@
 
 <file path=word/document.xml><?xml version="1.0" encoding="utf-8"?>
-<w:document xmlns:wpc="http://schemas.microsoft.com/office/word/2010/wordprocessingCanvas" xmlns:mc="http://schemas.openxmlformats.org/markup-compatibility/2006" xmlns:o="urn:schemas-microsoft-com:office:office" xmlns:r="http://schemas.openxmlformats.org/officeDocument/2006/relationships" xmlns:m="http://schemas.openxmlformats.org/officeDocument/2006/math" xmlns:v="urn:schemas-microsoft-com:vml" xmlns:wp14="http://schemas.microsoft.com/office/word/2010/wordprocessingDrawing" xmlns:wp="http://schemas.openxmlformats.org/drawingml/2006/wordprocessingDrawing" xmlns:w10="urn:schemas-microsoft-com:office:word" xmlns:w="http://schemas.openxmlformats.org/wordprocessingml/2006/main" xmlns:w14="http://schemas.microsoft.com/office/word/2010/wordml" xmlns:wpg="http://schemas.microsoft.com/office/word/2010/wordprocessingGroup" xmlns:wpi="http://schemas.microsoft.com/office/word/2010/wordprocessingInk" xmlns:wne="http://schemas.microsoft.com/office/word/2006/wordml" xmlns:wps="http://schemas.microsoft.com/office/word/2010/wordprocessingShape" mc:Ignorable="w14 wp14">
+<w:document xmlns:wpc="http://schemas.microsoft.com/office/word/2010/wordprocessingCanvas" xmlns:cx="http://schemas.microsoft.com/office/drawing/2014/chartex" xmlns:cx1="http://schemas.microsoft.com/office/drawing/2015/9/8/chartex" xmlns:cx2="http://schemas.microsoft.com/office/drawing/2015/10/21/chartex" xmlns:cx3="http://schemas.microsoft.com/office/drawing/2016/5/9/chartex" xmlns:cx4="http://schemas.microsoft.com/office/drawing/2016/5/10/chartex" xmlns:cx5="http://schemas.microsoft.com/office/drawing/2016/5/11/chartex" xmlns:cx6="http://schemas.microsoft.com/office/drawing/2016/5/12/chartex" xmlns:cx7="http://schemas.microsoft.com/office/drawing/2016/5/13/chartex" xmlns:cx8="http://schemas.microsoft.com/office/drawing/2016/5/14/chartex" xmlns:mc="http://schemas.openxmlformats.org/markup-compatibility/2006" xmlns:aink="http://schemas.microsoft.com/office/drawing/2016/ink" xmlns:am3d="http://schemas.microsoft.com/office/drawing/2017/model3d" xmlns:o="urn:schemas-microsoft-com:office:office" xmlns:r="http://schemas.openxmlformats.org/officeDocument/2006/relationships" xmlns:m="http://schemas.openxmlformats.org/officeDocument/2006/math" xmlns:v="urn:schemas-microsoft-com:vml" xmlns:wp14="http://schemas.microsoft.com/office/word/2010/wordprocessingDrawing" xmlns:wp="http://schemas.openxmlformats.org/drawingml/2006/wordprocessingDrawing" xmlns:w10="urn:schemas-microsoft-com:office:word" xmlns:w="http://schemas.openxmlformats.org/wordprocessingml/2006/main" xmlns:w14="http://schemas.microsoft.com/office/word/2010/wordml" xmlns:w15="http://schemas.microsoft.com/office/word/2012/wordml" xmlns:w16cid="http://schemas.microsoft.com/office/word/2016/wordml/cid" xmlns:w16se="http://schemas.microsoft.com/office/word/2015/wordml/symex" xmlns:wpg="http://schemas.microsoft.com/office/word/2010/wordprocessingGroup" xmlns:wpi="http://schemas.microsoft.com/office/word/2010/wordprocessingInk" xmlns:wne="http://schemas.microsoft.com/office/word/2006/wordml" xmlns:wps="http://schemas.microsoft.com/office/word/2010/wordprocessingShape" mc:Ignorable="w14 w15 w16se w16cid wp14">
   <w:body>
     <w:p>
       <w:pPr>
@@ -24,19 +24,21 @@
         <w:tblLook w:val="0420" w:firstRow="1" w:lastRow="0" w:firstColumn="0" w:lastColumn="0" w:noHBand="0" w:noVBand="1"/>
       </w:tblPr>
       <w:tblGrid>
-        <w:gridCol w:w="3649"/>
-        <w:gridCol w:w="3557"/>
-        <w:gridCol w:w="3633"/>
-        <w:gridCol w:w="3569"/>
-        <w:gridCol w:w="3604"/>
-        <w:gridCol w:w="3668"/>
-        <w:gridCol w:w="3668"/>
-        <w:gridCol w:w="3668"/>
+        <w:gridCol w:w="3086"/>
+        <w:gridCol w:w="3006"/>
+        <w:gridCol w:w="2252"/>
+        <w:gridCol w:w="2252"/>
+        <w:gridCol w:w="3070"/>
+        <w:gridCol w:w="3012"/>
+        <w:gridCol w:w="3047"/>
+        <w:gridCol w:w="3099"/>
+        <w:gridCol w:w="3099"/>
+        <w:gridCol w:w="3093"/>
       </w:tblGrid>
       <w:tr>
         <w:tc>
           <w:tcPr>
-            <w:tcW w:w="629" w:type="pct"/>
+            <w:tcW w:w="532" w:type="pct"/>
           </w:tcPr>
           <w:p>
             <w:r>
@@ -46,7 +48,7 @@
         </w:tc>
         <w:tc>
           <w:tcPr>
-            <w:tcW w:w="613" w:type="pct"/>
+            <w:tcW w:w="518" w:type="pct"/>
           </w:tcPr>
           <w:p>
             <w:r>
@@ -56,7 +58,34 @@
         </w:tc>
         <w:tc>
           <w:tcPr>
-            <w:tcW w:w="626" w:type="pct"/>
+            <w:tcW w:w="388" w:type="pct"/>
+          </w:tcPr>
+          <w:p>
+            <w:proofErr w:type="spellStart"/>
+            <w:r>
+              <w:t>Burmester</w:t>
+            </w:r>
+            <w:proofErr w:type="spellEnd"/>
+          </w:p>
+        </w:tc>
+        <w:tc>
+          <w:tcPr>
+            <w:tcW w:w="388" w:type="pct"/>
+          </w:tcPr>
+          <w:p>
+            <w:proofErr w:type="spellStart"/>
+            <w:r>
+              <w:t>Burmester</w:t>
+            </w:r>
+            <w:proofErr w:type="spellEnd"/>
+            <w:r>
+              <w:t>-modernized</w:t>
+            </w:r>
+          </w:p>
+        </w:tc>
+        <w:tc>
+          <w:tcPr>
+            <w:tcW w:w="529" w:type="pct"/>
           </w:tcPr>
           <w:p>
             <w:r>
@@ -66,7 +95,7 @@
         </w:tc>
         <w:tc>
           <w:tcPr>
-            <w:tcW w:w="615" w:type="pct"/>
+            <w:tcW w:w="519" w:type="pct"/>
           </w:tcPr>
           <w:p>
             <w:r>
@@ -76,7 +105,7 @@
         </w:tc>
         <w:tc>
           <w:tcPr>
-            <w:tcW w:w="621" w:type="pct"/>
+            <w:tcW w:w="525" w:type="pct"/>
           </w:tcPr>
           <w:p>
             <w:r>
@@ -86,7 +115,7 @@
         </w:tc>
         <w:tc>
           <w:tcPr>
-            <w:tcW w:w="632" w:type="pct"/>
+            <w:tcW w:w="534" w:type="pct"/>
           </w:tcPr>
           <w:p>
             <w:r>
@@ -96,7 +125,7 @@
         </w:tc>
         <w:tc>
           <w:tcPr>
-            <w:tcW w:w="632" w:type="pct"/>
+            <w:tcW w:w="534" w:type="pct"/>
           </w:tcPr>
           <w:p>
             <w:r>
@@ -106,7 +135,7 @@
         </w:tc>
         <w:tc>
           <w:tcPr>
-            <w:tcW w:w="632" w:type="pct"/>
+            <w:tcW w:w="533" w:type="pct"/>
           </w:tcPr>
           <w:p>
             <w:r>
@@ -118,7 +147,7 @@
       <w:tr>
         <w:tc>
           <w:tcPr>
-            <w:tcW w:w="629" w:type="pct"/>
+            <w:tcW w:w="532" w:type="pct"/>
           </w:tcPr>
           <w:p>
             <w:pPr>
@@ -144,7 +173,7 @@
         </w:tc>
         <w:tc>
           <w:tcPr>
-            <w:tcW w:w="613" w:type="pct"/>
+            <w:tcW w:w="518" w:type="pct"/>
           </w:tcPr>
           <w:p>
             <w:pPr>
@@ -170,19 +199,31 @@
         </w:tc>
         <w:tc>
           <w:tcPr>
-            <w:tcW w:w="626" w:type="pct"/>
+            <w:tcW w:w="388" w:type="pct"/>
           </w:tcPr>
           <w:p/>
         </w:tc>
         <w:tc>
           <w:tcPr>
-            <w:tcW w:w="615" w:type="pct"/>
+            <w:tcW w:w="388" w:type="pct"/>
           </w:tcPr>
           <w:p/>
         </w:tc>
         <w:tc>
           <w:tcPr>
-            <w:tcW w:w="621" w:type="pct"/>
+            <w:tcW w:w="529" w:type="pct"/>
+          </w:tcPr>
+          <w:p/>
+        </w:tc>
+        <w:tc>
+          <w:tcPr>
+            <w:tcW w:w="519" w:type="pct"/>
+          </w:tcPr>
+          <w:p/>
+        </w:tc>
+        <w:tc>
+          <w:tcPr>
+            <w:tcW w:w="525" w:type="pct"/>
           </w:tcPr>
           <w:p>
             <w:r>
@@ -194,53 +235,20 @@
             </w:r>
             <w:proofErr w:type="spellEnd"/>
             <w:r>
-              <w:t xml:space="preserve"> came and said to Saul, Lo, </w:t>
-            </w:r>
-            <w:proofErr w:type="gramStart"/>
-            <w:r>
-              <w:t>is not David hid</w:t>
-            </w:r>
-            <w:proofErr w:type="gramEnd"/>
-            <w:r>
-              <w:t xml:space="preserve"> with us?</w:t>
-            </w:r>
-          </w:p>
-        </w:tc>
-        <w:tc>
-          <w:tcPr>
-            <w:tcW w:w="632" w:type="pct"/>
+              <w:t xml:space="preserve"> came and said to Saul, Lo, is not David hid with us?</w:t>
+            </w:r>
+          </w:p>
+        </w:tc>
+        <w:tc>
+          <w:tcPr>
+            <w:tcW w:w="534" w:type="pct"/>
           </w:tcPr>
           <w:p>
             <w:pPr>
               <w:pStyle w:val="EngIndEnd"/>
             </w:pPr>
-            <w:proofErr w:type="gramStart"/>
-            <w:r>
-              <w:t>Regarding completion.</w:t>
-            </w:r>
-            <w:proofErr w:type="gramEnd"/>
-            <w:r>
-              <w:t xml:space="preserve"> </w:t>
-            </w:r>
-            <w:proofErr w:type="gramStart"/>
-            <w:r>
-              <w:t>Among hymns.</w:t>
-            </w:r>
-            <w:proofErr w:type="gramEnd"/>
-            <w:r>
-              <w:t xml:space="preserve"> </w:t>
-            </w:r>
-            <w:proofErr w:type="gramStart"/>
-            <w:r>
-              <w:t>Of understanding.</w:t>
-            </w:r>
-            <w:proofErr w:type="gramEnd"/>
-            <w:r>
-              <w:t xml:space="preserve"> </w:t>
-            </w:r>
-            <w:proofErr w:type="gramStart"/>
-            <w:r>
-              <w:t xml:space="preserve">Pertaining to </w:t>
+            <w:r>
+              <w:t xml:space="preserve">Regarding completion. Among hymns. Of understanding. Pertaining to </w:t>
             </w:r>
             <w:proofErr w:type="spellStart"/>
             <w:r>
@@ -248,11 +256,7 @@
             </w:r>
             <w:proofErr w:type="spellEnd"/>
             <w:r>
-              <w:t>.</w:t>
-            </w:r>
-            <w:proofErr w:type="gramEnd"/>
-            <w:r>
-              <w:t xml:space="preserve"> When the </w:t>
+              <w:t xml:space="preserve">. When the </w:t>
             </w:r>
             <w:proofErr w:type="spellStart"/>
             <w:r>
@@ -282,7 +286,7 @@
         </w:tc>
         <w:tc>
           <w:tcPr>
-            <w:tcW w:w="632" w:type="pct"/>
+            <w:tcW w:w="534" w:type="pct"/>
           </w:tcPr>
           <w:p>
             <w:pPr>
@@ -297,21 +301,13 @@
             </w:r>
             <w:proofErr w:type="spellEnd"/>
             <w:r>
-              <w:t xml:space="preserve"> came and said to Saul, Lo, </w:t>
-            </w:r>
-            <w:proofErr w:type="gramStart"/>
-            <w:r>
-              <w:t>is not David hid</w:t>
-            </w:r>
-            <w:proofErr w:type="gramEnd"/>
-            <w:r>
-              <w:t xml:space="preserve"> with us?</w:t>
-            </w:r>
-          </w:p>
-        </w:tc>
-        <w:tc>
-          <w:tcPr>
-            <w:tcW w:w="632" w:type="pct"/>
+              <w:t xml:space="preserve"> came and said to Saul, Lo, is not David hid with us?</w:t>
+            </w:r>
+          </w:p>
+        </w:tc>
+        <w:tc>
+          <w:tcPr>
+            <w:tcW w:w="533" w:type="pct"/>
           </w:tcPr>
           <w:p>
             <w:pPr>
@@ -386,7 +382,7 @@
       <w:tr>
         <w:tc>
           <w:tcPr>
-            <w:tcW w:w="629" w:type="pct"/>
+            <w:tcW w:w="532" w:type="pct"/>
           </w:tcPr>
           <w:p>
             <w:pPr>
@@ -410,7 +406,7 @@
         </w:tc>
         <w:tc>
           <w:tcPr>
-            <w:tcW w:w="613" w:type="pct"/>
+            <w:tcW w:w="518" w:type="pct"/>
           </w:tcPr>
           <w:p>
             <w:pPr>
@@ -434,99 +430,117 @@
               <w:pStyle w:val="EnglishHangEndNoCoptic"/>
               <w:ind w:firstLine="0"/>
             </w:pPr>
+            <w:r>
+              <w:t xml:space="preserve">and judge me </w:t>
+            </w:r>
+            <w:r>
+              <w:t>in</w:t>
+            </w:r>
+            <w:r>
+              <w:t xml:space="preserve"> </w:t>
+            </w:r>
+            <w:r>
+              <w:t>Your</w:t>
+            </w:r>
+            <w:r>
+              <w:t xml:space="preserve"> power.</w:t>
+            </w:r>
+            <w:r>
+              <w:rPr>
+                <w:rStyle w:val="FootnoteReference"/>
+              </w:rPr>
+              <w:footnoteReference w:id="1"/>
+            </w:r>
+          </w:p>
+          <w:p>
+            <w:pPr>
+              <w:pStyle w:val="EngIndEnd"/>
+            </w:pPr>
+          </w:p>
+        </w:tc>
+        <w:tc>
+          <w:tcPr>
+            <w:tcW w:w="388" w:type="pct"/>
+          </w:tcPr>
+          <w:p>
+            <w:r>
+              <w:t>God, save me by Thy Name: judge me in Thy strength.</w:t>
+            </w:r>
+          </w:p>
+        </w:tc>
+        <w:tc>
+          <w:tcPr>
+            <w:tcW w:w="388" w:type="pct"/>
+          </w:tcPr>
+          <w:p>
+            <w:r>
+              <w:t>God, save me by Your Name, and judge me in Your strength.</w:t>
+            </w:r>
+          </w:p>
+        </w:tc>
+        <w:tc>
+          <w:tcPr>
+            <w:tcW w:w="529" w:type="pct"/>
+          </w:tcPr>
+          <w:p>
+            <w:r>
+              <w:t>God, save me by Thy Name, and judge me in Thy strength.</w:t>
+            </w:r>
+          </w:p>
+        </w:tc>
+        <w:tc>
+          <w:tcPr>
+            <w:tcW w:w="519" w:type="pct"/>
+          </w:tcPr>
+          <w:p/>
+        </w:tc>
+        <w:tc>
+          <w:tcPr>
+            <w:tcW w:w="525" w:type="pct"/>
+          </w:tcPr>
+          <w:p>
+            <w:r>
+              <w:t>O GOD, in Thy Name save me, and judge me by Thy power.</w:t>
+            </w:r>
+          </w:p>
+        </w:tc>
+        <w:tc>
+          <w:tcPr>
+            <w:tcW w:w="534" w:type="pct"/>
+          </w:tcPr>
+          <w:p>
+            <w:pPr>
+              <w:pStyle w:val="EngIndEnd"/>
+            </w:pPr>
+            <w:r>
+              <w:t>O God, in your name save me,</w:t>
+            </w:r>
+          </w:p>
+          <w:p>
+            <w:pPr>
+              <w:pStyle w:val="EngIndEnd"/>
+            </w:pPr>
+            <w:r>
+              <w:t xml:space="preserve">and in your </w:t>
+            </w:r>
             <w:proofErr w:type="gramStart"/>
             <w:r>
-              <w:t>and</w:t>
+              <w:t>power</w:t>
             </w:r>
             <w:proofErr w:type="gramEnd"/>
             <w:r>
-              <w:t xml:space="preserve"> judge me </w:t>
-            </w:r>
-            <w:r>
-              <w:t>in</w:t>
-            </w:r>
-            <w:r>
-              <w:t xml:space="preserve"> </w:t>
-            </w:r>
-            <w:r>
-              <w:t>Your</w:t>
-            </w:r>
-            <w:r>
-              <w:t xml:space="preserve"> power.</w:t>
-            </w:r>
-            <w:r>
-              <w:rPr>
-                <w:rStyle w:val="FootnoteReference"/>
-              </w:rPr>
-              <w:footnoteReference w:id="1"/>
-            </w:r>
-          </w:p>
+              <w:t xml:space="preserve"> you will judge me.</w:t>
+            </w:r>
+          </w:p>
+        </w:tc>
+        <w:tc>
+          <w:tcPr>
+            <w:tcW w:w="534" w:type="pct"/>
+          </w:tcPr>
           <w:p>
             <w:pPr>
               <w:pStyle w:val="EngIndEnd"/>
             </w:pPr>
-          </w:p>
-        </w:tc>
-        <w:tc>
-          <w:tcPr>
-            <w:tcW w:w="626" w:type="pct"/>
-          </w:tcPr>
-          <w:p>
-            <w:r>
-              <w:t>God, save me by Thy Name, and judge me in Thy strength.</w:t>
-            </w:r>
-          </w:p>
-        </w:tc>
-        <w:tc>
-          <w:tcPr>
-            <w:tcW w:w="615" w:type="pct"/>
-          </w:tcPr>
-          <w:p/>
-        </w:tc>
-        <w:tc>
-          <w:tcPr>
-            <w:tcW w:w="621" w:type="pct"/>
-          </w:tcPr>
-          <w:p>
-            <w:r>
-              <w:t>O GOD, in Thy Name save me, and judge me by Thy power.</w:t>
-            </w:r>
-          </w:p>
-        </w:tc>
-        <w:tc>
-          <w:tcPr>
-            <w:tcW w:w="632" w:type="pct"/>
-          </w:tcPr>
-          <w:p>
-            <w:pPr>
-              <w:pStyle w:val="EngIndEnd"/>
-            </w:pPr>
-            <w:r>
-              <w:t>O God, in your name save me,</w:t>
-            </w:r>
-          </w:p>
-          <w:p>
-            <w:pPr>
-              <w:pStyle w:val="EngIndEnd"/>
-            </w:pPr>
-            <w:proofErr w:type="gramStart"/>
-            <w:r>
-              <w:t>and</w:t>
-            </w:r>
-            <w:proofErr w:type="gramEnd"/>
-            <w:r>
-              <w:t xml:space="preserve"> in your power you will judge me.</w:t>
-            </w:r>
-          </w:p>
-        </w:tc>
-        <w:tc>
-          <w:tcPr>
-            <w:tcW w:w="632" w:type="pct"/>
-          </w:tcPr>
-          <w:p>
-            <w:pPr>
-              <w:pStyle w:val="EngIndEnd"/>
-            </w:pPr>
             <w:r>
               <w:t>Save me, O God, by thy name, and judge me by thy might.</w:t>
             </w:r>
@@ -534,7 +548,7 @@
         </w:tc>
         <w:tc>
           <w:tcPr>
-            <w:tcW w:w="632" w:type="pct"/>
+            <w:tcW w:w="533" w:type="pct"/>
           </w:tcPr>
           <w:p>
             <w:pPr>
@@ -571,27 +585,15 @@
                 <w:shd w:val="clear" w:color="auto" w:fill="FFFFFF"/>
               </w:rPr>
             </w:pPr>
-            <w:proofErr w:type="gramStart"/>
-            <w:r>
-              <w:rPr>
-                <w:rFonts w:ascii="Tahoma" w:eastAsia="Times New Roman" w:hAnsi="Tahoma" w:cs="Tahoma"/>
-                <w:color w:val="2E1308"/>
-                <w:sz w:val="24"/>
-                <w:szCs w:val="24"/>
-                <w:shd w:val="clear" w:color="auto" w:fill="FFFFFF"/>
-              </w:rPr>
-              <w:t>And</w:t>
-            </w:r>
-            <w:proofErr w:type="gramEnd"/>
-            <w:r>
-              <w:rPr>
-                <w:rFonts w:ascii="Tahoma" w:eastAsia="Times New Roman" w:hAnsi="Tahoma" w:cs="Tahoma"/>
-                <w:color w:val="2E1308"/>
-                <w:sz w:val="24"/>
-                <w:szCs w:val="24"/>
-                <w:shd w:val="clear" w:color="auto" w:fill="FFFFFF"/>
-              </w:rPr>
-              <w:t xml:space="preserve"> judge me in Your power.</w:t>
+            <w:r>
+              <w:rPr>
+                <w:rFonts w:ascii="Tahoma" w:eastAsia="Times New Roman" w:hAnsi="Tahoma" w:cs="Tahoma"/>
+                <w:color w:val="2E1308"/>
+                <w:sz w:val="24"/>
+                <w:szCs w:val="24"/>
+                <w:shd w:val="clear" w:color="auto" w:fill="FFFFFF"/>
+              </w:rPr>
+              <w:t>And judge me in Your power.</w:t>
             </w:r>
           </w:p>
         </w:tc>
@@ -599,7 +601,7 @@
       <w:tr>
         <w:tc>
           <w:tcPr>
-            <w:tcW w:w="629" w:type="pct"/>
+            <w:tcW w:w="532" w:type="pct"/>
           </w:tcPr>
           <w:p>
             <w:pPr>
@@ -629,7 +631,7 @@
         </w:tc>
         <w:tc>
           <w:tcPr>
-            <w:tcW w:w="613" w:type="pct"/>
+            <w:tcW w:w="518" w:type="pct"/>
           </w:tcPr>
           <w:p>
             <w:pPr>
@@ -639,25 +641,37 @@
         </w:tc>
         <w:tc>
           <w:tcPr>
-            <w:tcW w:w="626" w:type="pct"/>
+            <w:tcW w:w="388" w:type="pct"/>
           </w:tcPr>
           <w:p/>
         </w:tc>
         <w:tc>
           <w:tcPr>
-            <w:tcW w:w="615" w:type="pct"/>
+            <w:tcW w:w="388" w:type="pct"/>
           </w:tcPr>
           <w:p/>
         </w:tc>
         <w:tc>
           <w:tcPr>
-            <w:tcW w:w="621" w:type="pct"/>
+            <w:tcW w:w="529" w:type="pct"/>
           </w:tcPr>
           <w:p/>
         </w:tc>
         <w:tc>
           <w:tcPr>
-            <w:tcW w:w="632" w:type="pct"/>
+            <w:tcW w:w="519" w:type="pct"/>
+          </w:tcPr>
+          <w:p/>
+        </w:tc>
+        <w:tc>
+          <w:tcPr>
+            <w:tcW w:w="525" w:type="pct"/>
+          </w:tcPr>
+          <w:p/>
+        </w:tc>
+        <w:tc>
+          <w:tcPr>
+            <w:tcW w:w="534" w:type="pct"/>
           </w:tcPr>
           <w:p>
             <w:pPr>
@@ -667,7 +681,7 @@
         </w:tc>
         <w:tc>
           <w:tcPr>
-            <w:tcW w:w="632" w:type="pct"/>
+            <w:tcW w:w="534" w:type="pct"/>
           </w:tcPr>
           <w:p>
             <w:pPr>
@@ -677,7 +691,7 @@
         </w:tc>
         <w:tc>
           <w:tcPr>
-            <w:tcW w:w="632" w:type="pct"/>
+            <w:tcW w:w="533" w:type="pct"/>
           </w:tcPr>
           <w:p>
             <w:pPr>
@@ -697,7 +711,7 @@
       <w:tr>
         <w:tc>
           <w:tcPr>
-            <w:tcW w:w="629" w:type="pct"/>
+            <w:tcW w:w="532" w:type="pct"/>
           </w:tcPr>
           <w:p>
             <w:pPr>
@@ -713,14 +727,7 @@
             </w:pPr>
             <w:r>
               <w:tab/>
-            </w:r>
-            <w:proofErr w:type="gramStart"/>
-            <w:r>
-              <w:t>give</w:t>
-            </w:r>
-            <w:proofErr w:type="gramEnd"/>
-            <w:r>
-              <w:t xml:space="preserve"> ear to the words of my mouth.</w:t>
+              <w:t>give ear to the words of my mouth.</w:t>
             </w:r>
           </w:p>
           <w:p>
@@ -731,7 +738,7 @@
         </w:tc>
         <w:tc>
           <w:tcPr>
-            <w:tcW w:w="613" w:type="pct"/>
+            <w:tcW w:w="518" w:type="pct"/>
           </w:tcPr>
           <w:p>
             <w:pPr>
@@ -756,14 +763,7 @@
             </w:pPr>
             <w:r>
               <w:tab/>
-            </w:r>
-            <w:proofErr w:type="gramStart"/>
-            <w:r>
-              <w:t>give</w:t>
-            </w:r>
-            <w:proofErr w:type="gramEnd"/>
-            <w:r>
-              <w:t xml:space="preserve"> ear to the words of my mouth.</w:t>
+              <w:t>give ear to the words of my mouth.</w:t>
             </w:r>
           </w:p>
           <w:p>
@@ -774,7 +774,36 @@
         </w:tc>
         <w:tc>
           <w:tcPr>
-            <w:tcW w:w="626" w:type="pct"/>
+            <w:tcW w:w="388" w:type="pct"/>
+          </w:tcPr>
+          <w:p>
+            <w:r>
+              <w:t xml:space="preserve">God, hear my </w:t>
+            </w:r>
+            <w:r>
+              <w:rPr>
+                <w:i/>
+              </w:rPr>
+              <w:t>prayer</w:t>
+            </w:r>
+            <w:r>
+              <w:t>: hearken to all the words of my mouth.</w:t>
+            </w:r>
+          </w:p>
+        </w:tc>
+        <w:tc>
+          <w:tcPr>
+            <w:tcW w:w="388" w:type="pct"/>
+          </w:tcPr>
+          <w:p>
+            <w:r>
+              <w:t>God, hear my prayer, listen to all the words of my mouth.</w:t>
+            </w:r>
+          </w:p>
+        </w:tc>
+        <w:tc>
+          <w:tcPr>
+            <w:tcW w:w="529" w:type="pct"/>
           </w:tcPr>
           <w:p>
             <w:r>
@@ -784,13 +813,13 @@
         </w:tc>
         <w:tc>
           <w:tcPr>
-            <w:tcW w:w="615" w:type="pct"/>
+            <w:tcW w:w="519" w:type="pct"/>
           </w:tcPr>
           <w:p/>
         </w:tc>
         <w:tc>
           <w:tcPr>
-            <w:tcW w:w="621" w:type="pct"/>
+            <w:tcW w:w="525" w:type="pct"/>
           </w:tcPr>
           <w:p>
             <w:r>
@@ -800,7 +829,7 @@
         </w:tc>
         <w:tc>
           <w:tcPr>
-            <w:tcW w:w="632" w:type="pct"/>
+            <w:tcW w:w="534" w:type="pct"/>
           </w:tcPr>
           <w:p>
             <w:pPr>
@@ -821,7 +850,7 @@
         </w:tc>
         <w:tc>
           <w:tcPr>
-            <w:tcW w:w="632" w:type="pct"/>
+            <w:tcW w:w="534" w:type="pct"/>
           </w:tcPr>
           <w:p>
             <w:pPr>
@@ -834,7 +863,7 @@
         </w:tc>
         <w:tc>
           <w:tcPr>
-            <w:tcW w:w="632" w:type="pct"/>
+            <w:tcW w:w="533" w:type="pct"/>
           </w:tcPr>
           <w:p>
             <w:pPr>
@@ -887,14 +916,18 @@
       <w:tr>
         <w:tc>
           <w:tcPr>
-            <w:tcW w:w="629" w:type="pct"/>
+            <w:tcW w:w="532" w:type="pct"/>
           </w:tcPr>
           <w:p>
             <w:pPr>
               <w:pStyle w:val="EnglishHangNoCoptic"/>
             </w:pPr>
             <w:r>
-              <w:t>5 For strangers have risen against me,</w:t>
+              <w:t xml:space="preserve">5 For strangers have risen </w:t>
+            </w:r>
+            <w:r>
+              <w:lastRenderedPageBreak/>
+              <w:t>against me,</w:t>
             </w:r>
           </w:p>
           <w:p>
@@ -912,18 +945,7 @@
             </w:pPr>
             <w:r>
               <w:tab/>
-            </w:r>
-            <w:proofErr w:type="gramStart"/>
-            <w:r>
-              <w:t>and</w:t>
-            </w:r>
-            <w:proofErr w:type="gramEnd"/>
-            <w:r>
-              <w:t xml:space="preserve"> have not set God before </w:t>
-            </w:r>
-            <w:r>
-              <w:lastRenderedPageBreak/>
-              <w:t>them.</w:t>
+              <w:t>and have not set God before them.</w:t>
             </w:r>
           </w:p>
           <w:p>
@@ -934,7 +956,7 @@
         </w:tc>
         <w:tc>
           <w:tcPr>
-            <w:tcW w:w="613" w:type="pct"/>
+            <w:tcW w:w="518" w:type="pct"/>
           </w:tcPr>
           <w:p>
             <w:pPr>
@@ -945,7 +967,11 @@
               <w:t>4</w:t>
             </w:r>
             <w:r>
-              <w:t xml:space="preserve"> For strangers have risen against me,</w:t>
+              <w:t xml:space="preserve"> For strangers have risen </w:t>
+            </w:r>
+            <w:r>
+              <w:lastRenderedPageBreak/>
+              <w:t>against me,</w:t>
             </w:r>
           </w:p>
           <w:p>
@@ -973,64 +999,142 @@
             <w:r>
               <w:tab/>
             </w:r>
+            <w:r>
+              <w:t>they</w:t>
+            </w:r>
+            <w:r>
+              <w:t xml:space="preserve"> have not set God before them.</w:t>
+            </w:r>
+          </w:p>
+          <w:p>
+            <w:pPr>
+              <w:pStyle w:val="EngIndEnd"/>
+            </w:pPr>
+          </w:p>
+        </w:tc>
+        <w:tc>
+          <w:tcPr>
+            <w:tcW w:w="388" w:type="pct"/>
+          </w:tcPr>
+          <w:p>
+            <w:r>
+              <w:lastRenderedPageBreak/>
+              <w:t xml:space="preserve">For strangers have </w:t>
+            </w:r>
             <w:proofErr w:type="gramStart"/>
             <w:r>
-              <w:t>they</w:t>
+              <w:lastRenderedPageBreak/>
+              <w:t>risen up against</w:t>
             </w:r>
             <w:proofErr w:type="gramEnd"/>
             <w:r>
-              <w:t xml:space="preserve"> have not set God before </w:t>
-            </w:r>
+              <w:t xml:space="preserve"> me; and the strong have sought after my </w:t>
+            </w:r>
+            <w:r>
+              <w:rPr>
+                <w:i/>
+              </w:rPr>
+              <w:t>soul</w:t>
+            </w:r>
+            <w:r>
+              <w:t>: they have not set God before them.</w:t>
+            </w:r>
+          </w:p>
+        </w:tc>
+        <w:tc>
+          <w:tcPr>
+            <w:tcW w:w="388" w:type="pct"/>
+          </w:tcPr>
+          <w:p>
             <w:r>
               <w:lastRenderedPageBreak/>
-              <w:t>them.</w:t>
-            </w:r>
-          </w:p>
+              <w:t xml:space="preserve">For strangers have </w:t>
+            </w:r>
+            <w:proofErr w:type="gramStart"/>
+            <w:r>
+              <w:lastRenderedPageBreak/>
+              <w:t>risen up against</w:t>
+            </w:r>
+            <w:proofErr w:type="gramEnd"/>
+            <w:r>
+              <w:t xml:space="preserve"> me, and the strong have sought after my soul; they have not set God before them.</w:t>
+            </w:r>
+          </w:p>
+        </w:tc>
+        <w:tc>
+          <w:tcPr>
+            <w:tcW w:w="529" w:type="pct"/>
+          </w:tcPr>
+          <w:p>
+            <w:r>
+              <w:lastRenderedPageBreak/>
+              <w:t xml:space="preserve">For strangers have </w:t>
+            </w:r>
+            <w:proofErr w:type="gramStart"/>
+            <w:r>
+              <w:t xml:space="preserve">risen up </w:t>
+            </w:r>
+            <w:r>
+              <w:lastRenderedPageBreak/>
+              <w:t>against</w:t>
+            </w:r>
+            <w:proofErr w:type="gramEnd"/>
+            <w:r>
+              <w:t xml:space="preserve"> me, and the strong have sought after my soul: they have not set God before them.</w:t>
+            </w:r>
+          </w:p>
+        </w:tc>
+        <w:tc>
+          <w:tcPr>
+            <w:tcW w:w="519" w:type="pct"/>
+          </w:tcPr>
+          <w:p/>
+        </w:tc>
+        <w:tc>
+          <w:tcPr>
+            <w:tcW w:w="525" w:type="pct"/>
+          </w:tcPr>
+          <w:p>
+            <w:r>
+              <w:t xml:space="preserve">For strangers are </w:t>
+            </w:r>
+            <w:proofErr w:type="gramStart"/>
+            <w:r>
+              <w:t xml:space="preserve">risen up </w:t>
+            </w:r>
+            <w:r>
+              <w:lastRenderedPageBreak/>
+              <w:t>against</w:t>
+            </w:r>
+            <w:proofErr w:type="gramEnd"/>
+            <w:r>
+              <w:t xml:space="preserve"> me, and mighty men have sought after my soul, which have not set God before them.</w:t>
+            </w:r>
+          </w:p>
+        </w:tc>
+        <w:tc>
+          <w:tcPr>
+            <w:tcW w:w="534" w:type="pct"/>
+          </w:tcPr>
           <w:p>
             <w:pPr>
               <w:pStyle w:val="EngIndEnd"/>
             </w:pPr>
-          </w:p>
-        </w:tc>
-        <w:tc>
-          <w:tcPr>
-            <w:tcW w:w="626" w:type="pct"/>
-          </w:tcPr>
-          <w:p>
             <w:r>
               <w:lastRenderedPageBreak/>
-              <w:t>For strangers have risen up against me, and the strong have sought after my soul: they have not set God before them.</w:t>
-            </w:r>
-          </w:p>
-        </w:tc>
-        <w:tc>
-          <w:tcPr>
-            <w:tcW w:w="615" w:type="pct"/>
-          </w:tcPr>
-          <w:p/>
-        </w:tc>
-        <w:tc>
-          <w:tcPr>
-            <w:tcW w:w="621" w:type="pct"/>
-          </w:tcPr>
-          <w:p>
-            <w:proofErr w:type="gramStart"/>
-            <w:r>
-              <w:t>For strangers are risen up against me, and mighty men have sought after my soul, which have not set God before them.</w:t>
-            </w:r>
-            <w:proofErr w:type="gramEnd"/>
-          </w:p>
-        </w:tc>
-        <w:tc>
-          <w:tcPr>
-            <w:tcW w:w="632" w:type="pct"/>
-          </w:tcPr>
+              <w:t xml:space="preserve">because strangers rose up </w:t>
+            </w:r>
+            <w:r>
+              <w:lastRenderedPageBreak/>
+              <w:t>against me</w:t>
+            </w:r>
+          </w:p>
           <w:p>
             <w:pPr>
               <w:pStyle w:val="EngIndEnd"/>
             </w:pPr>
             <w:r>
-              <w:t>because strangers rose up against me</w:t>
+              <w:t>and strong ones sought my soul;</w:t>
             </w:r>
           </w:p>
           <w:p>
@@ -1038,51 +1142,37 @@
               <w:pStyle w:val="EngIndEnd"/>
             </w:pPr>
             <w:r>
+              <w:t xml:space="preserve">they did not set God before them. </w:t>
+            </w:r>
+            <w:r>
+              <w:rPr>
+                <w:i/>
+              </w:rPr>
+              <w:t>Interlude on strings</w:t>
+            </w:r>
+          </w:p>
+        </w:tc>
+        <w:tc>
+          <w:tcPr>
+            <w:tcW w:w="534" w:type="pct"/>
+          </w:tcPr>
+          <w:p>
+            <w:pPr>
+              <w:pStyle w:val="EngIndEnd"/>
+            </w:pPr>
+            <w:r>
               <w:lastRenderedPageBreak/>
-              <w:t>and strong ones sought my soul;</w:t>
-            </w:r>
-          </w:p>
-          <w:p>
-            <w:pPr>
-              <w:pStyle w:val="EngIndEnd"/>
-            </w:pPr>
-            <w:proofErr w:type="gramStart"/>
-            <w:r>
-              <w:t>they</w:t>
-            </w:r>
-            <w:proofErr w:type="gramEnd"/>
-            <w:r>
-              <w:t xml:space="preserve"> did not set God before them. </w:t>
-            </w:r>
-            <w:r>
-              <w:rPr>
-                <w:i/>
-              </w:rPr>
-              <w:t>Interlude on strings</w:t>
-            </w:r>
-          </w:p>
-        </w:tc>
-        <w:tc>
-          <w:tcPr>
-            <w:tcW w:w="632" w:type="pct"/>
-          </w:tcPr>
-          <w:p>
-            <w:pPr>
-              <w:pStyle w:val="EngIndEnd"/>
-            </w:pPr>
+              <w:t xml:space="preserve">For strangers have risen up </w:t>
+            </w:r>
             <w:r>
               <w:lastRenderedPageBreak/>
-              <w:t xml:space="preserve">For strangers have risen up against me, and mighty men have sought my life: they have not set God before </w:t>
-            </w:r>
-            <w:r>
-              <w:lastRenderedPageBreak/>
-              <w:t>them. Pause.</w:t>
-            </w:r>
-          </w:p>
-        </w:tc>
-        <w:tc>
-          <w:tcPr>
-            <w:tcW w:w="632" w:type="pct"/>
+              <w:t>against me, and mighty men have sought my life: they have not set God before them. Pause.</w:t>
+            </w:r>
+          </w:p>
+        </w:tc>
+        <w:tc>
+          <w:tcPr>
+            <w:tcW w:w="533" w:type="pct"/>
           </w:tcPr>
           <w:p>
             <w:pPr>
@@ -1105,7 +1195,18 @@
                 <w:shd w:val="clear" w:color="auto" w:fill="FFFFFF"/>
               </w:rPr>
               <w:lastRenderedPageBreak/>
-              <w:t>For strangers rise up against me,</w:t>
+              <w:t xml:space="preserve">For strangers rise up </w:t>
+            </w:r>
+            <w:r>
+              <w:rPr>
+                <w:rFonts w:ascii="Tahoma" w:eastAsia="Times New Roman" w:hAnsi="Tahoma" w:cs="Tahoma"/>
+                <w:color w:val="2E1308"/>
+                <w:sz w:val="24"/>
+                <w:szCs w:val="24"/>
+                <w:shd w:val="clear" w:color="auto" w:fill="FFFFFF"/>
+              </w:rPr>
+              <w:lastRenderedPageBreak/>
+              <w:t>against me,</w:t>
             </w:r>
           </w:p>
           <w:p>
@@ -1151,18 +1252,7 @@
                 <w:szCs w:val="24"/>
                 <w:shd w:val="clear" w:color="auto" w:fill="FFFFFF"/>
               </w:rPr>
-              <w:t xml:space="preserve">They have not set God before </w:t>
-            </w:r>
-            <w:r>
-              <w:rPr>
-                <w:rFonts w:ascii="Tahoma" w:eastAsia="Times New Roman" w:hAnsi="Tahoma" w:cs="Tahoma"/>
-                <w:color w:val="2E1308"/>
-                <w:sz w:val="24"/>
-                <w:szCs w:val="24"/>
-                <w:shd w:val="clear" w:color="auto" w:fill="FFFFFF"/>
-              </w:rPr>
-              <w:lastRenderedPageBreak/>
-              <w:t>them.</w:t>
+              <w:t>They have not set God before them.</w:t>
             </w:r>
           </w:p>
           <w:p>
@@ -1193,7 +1283,7 @@
       <w:tr>
         <w:tc>
           <w:tcPr>
-            <w:tcW w:w="629" w:type="pct"/>
+            <w:tcW w:w="532" w:type="pct"/>
           </w:tcPr>
           <w:p>
             <w:pPr>
@@ -1210,6 +1300,108 @@
             </w:pPr>
             <w:r>
               <w:tab/>
+              <w:t>the Lord is the defender of my soul.</w:t>
+            </w:r>
+          </w:p>
+          <w:p>
+            <w:pPr>
+              <w:pStyle w:val="CoptIndEnd"/>
+            </w:pPr>
+          </w:p>
+        </w:tc>
+        <w:tc>
+          <w:tcPr>
+            <w:tcW w:w="518" w:type="pct"/>
+          </w:tcPr>
+          <w:p>
+            <w:pPr>
+              <w:pStyle w:val="EnglishHangNoCoptic"/>
+            </w:pPr>
+            <w:r>
+              <w:t>5</w:t>
+            </w:r>
+            <w:r>
+              <w:t xml:space="preserve"> </w:t>
+            </w:r>
+            <w:r>
+              <w:t>For Look!</w:t>
+            </w:r>
+            <w:r>
+              <w:t xml:space="preserve"> God </w:t>
+            </w:r>
+            <w:r>
+              <w:t>helps</w:t>
+            </w:r>
+            <w:r>
+              <w:t xml:space="preserve"> me;</w:t>
+            </w:r>
+          </w:p>
+          <w:p>
+            <w:pPr>
+              <w:pStyle w:val="EnglishHangEndNoCoptic"/>
+            </w:pPr>
+            <w:r>
+              <w:tab/>
+              <w:t xml:space="preserve">the Lord is the </w:t>
+            </w:r>
+            <w:r>
+              <w:t>protector</w:t>
+            </w:r>
+            <w:r>
+              <w:t xml:space="preserve"> of my soul.</w:t>
+            </w:r>
+          </w:p>
+          <w:p>
+            <w:pPr>
+              <w:pStyle w:val="EngIndEnd"/>
+            </w:pPr>
+          </w:p>
+        </w:tc>
+        <w:tc>
+          <w:tcPr>
+            <w:tcW w:w="388" w:type="pct"/>
+          </w:tcPr>
+          <w:p>
+            <w:r>
+              <w:t xml:space="preserve">Lo, God will </w:t>
+            </w:r>
+            <w:r>
+              <w:rPr>
+                <w:i/>
+              </w:rPr>
+              <w:t>help</w:t>
+            </w:r>
+            <w:r>
+              <w:t xml:space="preserve"> me, and the Lord is the supporter of my </w:t>
+            </w:r>
+            <w:r>
+              <w:rPr>
+                <w:i/>
+              </w:rPr>
+              <w:t>soul</w:t>
+            </w:r>
+            <w:r>
+              <w:t>.</w:t>
+            </w:r>
+          </w:p>
+        </w:tc>
+        <w:tc>
+          <w:tcPr>
+            <w:tcW w:w="388" w:type="pct"/>
+          </w:tcPr>
+          <w:p>
+            <w:r>
+              <w:t>Look, God will help me, and the Lord is the supporter of my soul.</w:t>
+            </w:r>
+          </w:p>
+        </w:tc>
+        <w:tc>
+          <w:tcPr>
+            <w:tcW w:w="529" w:type="pct"/>
+          </w:tcPr>
+          <w:p>
+            <w:r>
+              <w:t xml:space="preserve">Behold, God will help me: </w:t>
             </w:r>
             <w:proofErr w:type="gramStart"/>
             <w:r>
@@ -1217,153 +1409,71 @@
             </w:r>
             <w:proofErr w:type="gramEnd"/>
             <w:r>
-              <w:t xml:space="preserve"> Lord is the defender of my soul.</w:t>
-            </w:r>
-          </w:p>
-          <w:p>
-            <w:pPr>
-              <w:pStyle w:val="CoptIndEnd"/>
-            </w:pPr>
-          </w:p>
-        </w:tc>
-        <w:tc>
-          <w:tcPr>
-            <w:tcW w:w="613" w:type="pct"/>
-          </w:tcPr>
-          <w:p>
-            <w:pPr>
-              <w:pStyle w:val="EnglishHangNoCoptic"/>
-            </w:pPr>
-            <w:r>
-              <w:t>5</w:t>
-            </w:r>
-            <w:r>
-              <w:t xml:space="preserve"> </w:t>
-            </w:r>
-            <w:r>
-              <w:t>For behold!</w:t>
-            </w:r>
-            <w:r>
-              <w:t xml:space="preserve"> God </w:t>
-            </w:r>
-            <w:r>
-              <w:t>helps</w:t>
-            </w:r>
-            <w:r>
-              <w:t xml:space="preserve"> me;</w:t>
-            </w:r>
-          </w:p>
-          <w:p>
-            <w:pPr>
-              <w:pStyle w:val="EnglishHangEndNoCoptic"/>
-            </w:pPr>
-            <w:r>
-              <w:tab/>
-            </w:r>
-            <w:proofErr w:type="gramStart"/>
-            <w:r>
-              <w:t>the</w:t>
-            </w:r>
-            <w:proofErr w:type="gramEnd"/>
-            <w:r>
-              <w:t xml:space="preserve"> Lord is the </w:t>
-            </w:r>
-            <w:r>
-              <w:t>protector</w:t>
-            </w:r>
-            <w:r>
-              <w:t xml:space="preserve"> of my soul.</w:t>
-            </w:r>
-          </w:p>
+              <w:t xml:space="preserve"> Lord is the protector of my soul.</w:t>
+            </w:r>
+          </w:p>
+        </w:tc>
+        <w:tc>
+          <w:tcPr>
+            <w:tcW w:w="519" w:type="pct"/>
+          </w:tcPr>
+          <w:p/>
+        </w:tc>
+        <w:tc>
+          <w:tcPr>
+            <w:tcW w:w="525" w:type="pct"/>
+          </w:tcPr>
+          <w:p>
+            <w:r>
+              <w:t xml:space="preserve">For behold, God </w:t>
+            </w:r>
+            <w:proofErr w:type="spellStart"/>
+            <w:r>
+              <w:t>helpeth</w:t>
+            </w:r>
+            <w:proofErr w:type="spellEnd"/>
+            <w:r>
+              <w:t xml:space="preserve"> me, and the Lord is the defender of my soul.</w:t>
+            </w:r>
+          </w:p>
+        </w:tc>
+        <w:tc>
+          <w:tcPr>
+            <w:tcW w:w="534" w:type="pct"/>
+          </w:tcPr>
           <w:p>
             <w:pPr>
               <w:pStyle w:val="EngIndEnd"/>
             </w:pPr>
-          </w:p>
-        </w:tc>
-        <w:tc>
-          <w:tcPr>
-            <w:tcW w:w="626" w:type="pct"/>
-          </w:tcPr>
-          <w:p>
-            <w:r>
-              <w:t>Behold, God will help me: the Lord is the protector of my soul.</w:t>
-            </w:r>
-          </w:p>
-        </w:tc>
-        <w:tc>
-          <w:tcPr>
-            <w:tcW w:w="615" w:type="pct"/>
-          </w:tcPr>
-          <w:p/>
-        </w:tc>
-        <w:tc>
-          <w:tcPr>
-            <w:tcW w:w="621" w:type="pct"/>
-          </w:tcPr>
-          <w:p>
-            <w:proofErr w:type="gramStart"/>
-            <w:r>
-              <w:t xml:space="preserve">For behold, God </w:t>
-            </w:r>
-            <w:proofErr w:type="spellStart"/>
-            <w:r>
-              <w:t>helpeth</w:t>
-            </w:r>
-            <w:proofErr w:type="spellEnd"/>
-            <w:r>
-              <w:t xml:space="preserve"> me, and the Lord is the defender of my soul.</w:t>
-            </w:r>
-            <w:proofErr w:type="gramEnd"/>
-          </w:p>
-        </w:tc>
-        <w:tc>
-          <w:tcPr>
-            <w:tcW w:w="632" w:type="pct"/>
-          </w:tcPr>
+            <w:r>
+              <w:t>For, look, God helps me,</w:t>
+            </w:r>
+          </w:p>
           <w:p>
             <w:pPr>
               <w:pStyle w:val="EngIndEnd"/>
             </w:pPr>
             <w:r>
-              <w:t>For, look, God helps me,</w:t>
-            </w:r>
-          </w:p>
+              <w:t>and the Lord is supporter of my soul.</w:t>
+            </w:r>
+          </w:p>
+        </w:tc>
+        <w:tc>
+          <w:tcPr>
+            <w:tcW w:w="534" w:type="pct"/>
+          </w:tcPr>
           <w:p>
             <w:pPr>
               <w:pStyle w:val="EngIndEnd"/>
             </w:pPr>
-            <w:proofErr w:type="gramStart"/>
-            <w:r>
-              <w:t>and</w:t>
-            </w:r>
-            <w:proofErr w:type="gramEnd"/>
-            <w:r>
-              <w:t xml:space="preserve"> the Lord is supporter of my soul.</w:t>
-            </w:r>
-          </w:p>
-        </w:tc>
-        <w:tc>
-          <w:tcPr>
-            <w:tcW w:w="632" w:type="pct"/>
-          </w:tcPr>
-          <w:p>
-            <w:pPr>
-              <w:pStyle w:val="EngIndEnd"/>
-            </w:pPr>
-            <w:proofErr w:type="gramStart"/>
-            <w:r>
-              <w:t>For lo!</w:t>
-            </w:r>
-            <w:proofErr w:type="gramEnd"/>
-            <w:r>
-              <w:t xml:space="preserve"> God assists me; and the Lord is the helper of my soul.</w:t>
-            </w:r>
-          </w:p>
-        </w:tc>
-        <w:tc>
-          <w:tcPr>
-            <w:tcW w:w="632" w:type="pct"/>
+            <w:r>
+              <w:t>For lo! God assists me; and the Lord is the helper of my soul.</w:t>
+            </w:r>
+          </w:p>
+        </w:tc>
+        <w:tc>
+          <w:tcPr>
+            <w:tcW w:w="533" w:type="pct"/>
           </w:tcPr>
           <w:p>
             <w:pPr>
@@ -1416,7 +1526,7 @@
       <w:tr>
         <w:tc>
           <w:tcPr>
-            <w:tcW w:w="629" w:type="pct"/>
+            <w:tcW w:w="532" w:type="pct"/>
           </w:tcPr>
           <w:p>
             <w:pPr>
@@ -1455,7 +1565,7 @@
         </w:tc>
         <w:tc>
           <w:tcPr>
-            <w:tcW w:w="613" w:type="pct"/>
+            <w:tcW w:w="518" w:type="pct"/>
           </w:tcPr>
           <w:p>
             <w:pPr>
@@ -1509,23 +1619,67 @@
         </w:tc>
         <w:tc>
           <w:tcPr>
-            <w:tcW w:w="626" w:type="pct"/>
-          </w:tcPr>
-          <w:p>
-            <w:r>
-              <w:t>He shall bring back evil unto my enemies: and in Thy truth wipe them out.</w:t>
-            </w:r>
-          </w:p>
-        </w:tc>
-        <w:tc>
-          <w:tcPr>
-            <w:tcW w:w="615" w:type="pct"/>
+            <w:tcW w:w="388" w:type="pct"/>
+          </w:tcPr>
+          <w:p>
+            <w:r>
+              <w:t xml:space="preserve">He shall requite the evil to mine enemies: and in Thy </w:t>
+            </w:r>
+            <w:proofErr w:type="gramStart"/>
+            <w:r>
+              <w:t>truth</w:t>
+            </w:r>
+            <w:proofErr w:type="gramEnd"/>
+            <w:r>
+              <w:t xml:space="preserve"> wipe them out.</w:t>
+            </w:r>
+          </w:p>
+        </w:tc>
+        <w:tc>
+          <w:tcPr>
+            <w:tcW w:w="388" w:type="pct"/>
+          </w:tcPr>
+          <w:p>
+            <w:r>
+              <w:t xml:space="preserve">He will repay evil to my enemies, and in Your </w:t>
+            </w:r>
+            <w:proofErr w:type="gramStart"/>
+            <w:r>
+              <w:t>truth</w:t>
+            </w:r>
+            <w:proofErr w:type="gramEnd"/>
+            <w:r>
+              <w:t xml:space="preserve"> wipe them out.</w:t>
+            </w:r>
+          </w:p>
+        </w:tc>
+        <w:tc>
+          <w:tcPr>
+            <w:tcW w:w="529" w:type="pct"/>
+          </w:tcPr>
+          <w:p>
+            <w:r>
+              <w:t xml:space="preserve">He shall bring back evil unto my enemies: and in Thy </w:t>
+            </w:r>
+            <w:proofErr w:type="gramStart"/>
+            <w:r>
+              <w:t>truth</w:t>
+            </w:r>
+            <w:proofErr w:type="gramEnd"/>
+            <w:r>
+              <w:t xml:space="preserve"> wipe them out.</w:t>
+            </w:r>
+          </w:p>
+        </w:tc>
+        <w:tc>
+          <w:tcPr>
+            <w:tcW w:w="519" w:type="pct"/>
           </w:tcPr>
           <w:p/>
         </w:tc>
         <w:tc>
           <w:tcPr>
-            <w:tcW w:w="621" w:type="pct"/>
+            <w:tcW w:w="525" w:type="pct"/>
           </w:tcPr>
           <w:p>
             <w:r>
@@ -1535,7 +1689,7 @@
         </w:tc>
         <w:tc>
           <w:tcPr>
-            <w:tcW w:w="632" w:type="pct"/>
+            <w:tcW w:w="534" w:type="pct"/>
           </w:tcPr>
           <w:p>
             <w:pPr>
@@ -1556,28 +1710,28 @@
         </w:tc>
         <w:tc>
           <w:tcPr>
-            <w:tcW w:w="632" w:type="pct"/>
+            <w:tcW w:w="534" w:type="pct"/>
           </w:tcPr>
           <w:p>
             <w:pPr>
               <w:pStyle w:val="EngIndEnd"/>
             </w:pPr>
             <w:r>
-              <w:t>He shall return evil to mine enemies</w:t>
+              <w:t xml:space="preserve">He shall return evil to mine enemies; </w:t>
             </w:r>
             <w:proofErr w:type="gramStart"/>
             <w:r>
-              <w:t>; utterly</w:t>
+              <w:t>utterly destroy</w:t>
             </w:r>
             <w:proofErr w:type="gramEnd"/>
             <w:r>
-              <w:t xml:space="preserve"> destroy them in thy truth.</w:t>
-            </w:r>
-          </w:p>
-        </w:tc>
-        <w:tc>
-          <w:tcPr>
-            <w:tcW w:w="632" w:type="pct"/>
+              <w:t xml:space="preserve"> them in thy truth.</w:t>
+            </w:r>
+          </w:p>
+        </w:tc>
+        <w:tc>
+          <w:tcPr>
+            <w:tcW w:w="533" w:type="pct"/>
           </w:tcPr>
           <w:p>
             <w:pPr>
@@ -1614,27 +1768,15 @@
                 <w:shd w:val="clear" w:color="auto" w:fill="FFFFFF"/>
               </w:rPr>
             </w:pPr>
-            <w:proofErr w:type="gramStart"/>
-            <w:r>
-              <w:rPr>
-                <w:rFonts w:ascii="Tahoma" w:eastAsia="Times New Roman" w:hAnsi="Tahoma" w:cs="Tahoma"/>
-                <w:color w:val="2E1308"/>
-                <w:sz w:val="24"/>
-                <w:szCs w:val="24"/>
-                <w:shd w:val="clear" w:color="auto" w:fill="FFFFFF"/>
-              </w:rPr>
-              <w:t>Utterly destroy</w:t>
-            </w:r>
-            <w:proofErr w:type="gramEnd"/>
-            <w:r>
-              <w:rPr>
-                <w:rFonts w:ascii="Tahoma" w:eastAsia="Times New Roman" w:hAnsi="Tahoma" w:cs="Tahoma"/>
-                <w:color w:val="2E1308"/>
-                <w:sz w:val="24"/>
-                <w:szCs w:val="24"/>
-                <w:shd w:val="clear" w:color="auto" w:fill="FFFFFF"/>
-              </w:rPr>
-              <w:t xml:space="preserve"> them in Your truth.</w:t>
+            <w:r>
+              <w:rPr>
+                <w:rFonts w:ascii="Tahoma" w:eastAsia="Times New Roman" w:hAnsi="Tahoma" w:cs="Tahoma"/>
+                <w:color w:val="2E1308"/>
+                <w:sz w:val="24"/>
+                <w:szCs w:val="24"/>
+                <w:shd w:val="clear" w:color="auto" w:fill="FFFFFF"/>
+              </w:rPr>
+              <w:t>Utterly destroy them in Your truth.</w:t>
             </w:r>
           </w:p>
         </w:tc>
@@ -1642,7 +1784,7 @@
       <w:tr>
         <w:tc>
           <w:tcPr>
-            <w:tcW w:w="629" w:type="pct"/>
+            <w:tcW w:w="532" w:type="pct"/>
           </w:tcPr>
           <w:p>
             <w:pPr>
@@ -1687,7 +1829,7 @@
         </w:tc>
         <w:tc>
           <w:tcPr>
-            <w:tcW w:w="613" w:type="pct"/>
+            <w:tcW w:w="518" w:type="pct"/>
           </w:tcPr>
           <w:p>
             <w:pPr>
@@ -1741,28 +1883,43 @@
         </w:tc>
         <w:tc>
           <w:tcPr>
-            <w:tcW w:w="626" w:type="pct"/>
-          </w:tcPr>
-          <w:p>
-            <w:r>
-              <w:t xml:space="preserve">Willingly will I sacrifice to Thee: I will confess Thy Name, O Lord; for it is </w:t>
-            </w:r>
-            <w:proofErr w:type="gramStart"/>
-            <w:r>
-              <w:t>good.</w:t>
-            </w:r>
-            <w:proofErr w:type="gramEnd"/>
-          </w:p>
-        </w:tc>
-        <w:tc>
-          <w:tcPr>
-            <w:tcW w:w="615" w:type="pct"/>
+            <w:tcW w:w="388" w:type="pct"/>
+          </w:tcPr>
+          <w:p>
+            <w:r>
+              <w:t>Willingly will I sacrifice to Thee: and I will confess Thy Name, Lord.</w:t>
+            </w:r>
+          </w:p>
+        </w:tc>
+        <w:tc>
+          <w:tcPr>
+            <w:tcW w:w="388" w:type="pct"/>
+          </w:tcPr>
+          <w:p>
+            <w:r>
+              <w:t>I will sacrifice willingly to You, and I will confess Your Name, Lord [for it is good].</w:t>
+            </w:r>
+          </w:p>
+        </w:tc>
+        <w:tc>
+          <w:tcPr>
+            <w:tcW w:w="529" w:type="pct"/>
+          </w:tcPr>
+          <w:p>
+            <w:r>
+              <w:t>Willingly will I sacrifice to Thee: I will confess Thy Name, O Lord; for it is good.</w:t>
+            </w:r>
+          </w:p>
+        </w:tc>
+        <w:tc>
+          <w:tcPr>
+            <w:tcW w:w="519" w:type="pct"/>
           </w:tcPr>
           <w:p/>
         </w:tc>
         <w:tc>
           <w:tcPr>
-            <w:tcW w:w="621" w:type="pct"/>
+            <w:tcW w:w="525" w:type="pct"/>
           </w:tcPr>
           <w:p>
             <w:r>
@@ -1772,7 +1929,7 @@
         </w:tc>
         <w:tc>
           <w:tcPr>
-            <w:tcW w:w="632" w:type="pct"/>
+            <w:tcW w:w="534" w:type="pct"/>
           </w:tcPr>
           <w:p>
             <w:pPr>
@@ -1793,28 +1950,20 @@
         </w:tc>
         <w:tc>
           <w:tcPr>
-            <w:tcW w:w="632" w:type="pct"/>
+            <w:tcW w:w="534" w:type="pct"/>
           </w:tcPr>
           <w:p>
             <w:pPr>
               <w:pStyle w:val="EngIndEnd"/>
             </w:pPr>
             <w:r>
-              <w:t>I will willingly sacrifice to thee: I will give thanks to thy name, O Lord</w:t>
-            </w:r>
-            <w:proofErr w:type="gramStart"/>
-            <w:r>
-              <w:t>;</w:t>
-            </w:r>
-            <w:proofErr w:type="gramEnd"/>
-            <w:r>
-              <w:t xml:space="preserve"> for it is good.</w:t>
-            </w:r>
-          </w:p>
-        </w:tc>
-        <w:tc>
-          <w:tcPr>
-            <w:tcW w:w="632" w:type="pct"/>
+              <w:t>I will willingly sacrifice to thee: I will give thanks to thy name, O Lord; for it is good.</w:t>
+            </w:r>
+          </w:p>
+        </w:tc>
+        <w:tc>
+          <w:tcPr>
+            <w:tcW w:w="533" w:type="pct"/>
           </w:tcPr>
           <w:p>
             <w:pPr>
@@ -1867,7 +2016,7 @@
       <w:tr>
         <w:tc>
           <w:tcPr>
-            <w:tcW w:w="629" w:type="pct"/>
+            <w:tcW w:w="532" w:type="pct"/>
           </w:tcPr>
           <w:p>
             <w:pPr>
@@ -1894,15 +2043,9 @@
               <w:pStyle w:val="EnglishHangEndNoCoptic"/>
             </w:pPr>
             <w:r>
+              <w:lastRenderedPageBreak/>
               <w:tab/>
-            </w:r>
-            <w:proofErr w:type="gramStart"/>
-            <w:r>
-              <w:t>and</w:t>
-            </w:r>
-            <w:proofErr w:type="gramEnd"/>
-            <w:r>
-              <w:t xml:space="preserve"> my eye has seen the fall of my enemies.</w:t>
+              <w:t>and my eye has seen the fall of my enemies.</w:t>
             </w:r>
             <w:r>
               <w:rPr>
@@ -1919,13 +2062,14 @@
         </w:tc>
         <w:tc>
           <w:tcPr>
-            <w:tcW w:w="613" w:type="pct"/>
+            <w:tcW w:w="518" w:type="pct"/>
           </w:tcPr>
           <w:p>
             <w:pPr>
               <w:pStyle w:val="EnglishHangNoCoptic"/>
             </w:pPr>
             <w:r>
+              <w:lastRenderedPageBreak/>
               <w:t>8</w:t>
             </w:r>
             <w:r>
@@ -1955,15 +2099,9 @@
               <w:pStyle w:val="EnglishHangEndNoCoptic"/>
             </w:pPr>
             <w:r>
+              <w:lastRenderedPageBreak/>
               <w:tab/>
-            </w:r>
-            <w:proofErr w:type="gramStart"/>
-            <w:r>
-              <w:t>and</w:t>
-            </w:r>
-            <w:proofErr w:type="gramEnd"/>
-            <w:r>
-              <w:t xml:space="preserve"> my eye </w:t>
+              <w:t xml:space="preserve">and my eye </w:t>
             </w:r>
             <w:r>
               <w:t>looked upon</w:t>
@@ -1982,95 +2120,128 @@
             <w:pPr>
               <w:pStyle w:val="EngIndEnd"/>
             </w:pPr>
+          </w:p>
+        </w:tc>
+        <w:tc>
+          <w:tcPr>
+            <w:tcW w:w="388" w:type="pct"/>
+          </w:tcPr>
+          <w:p>
+            <w:r>
+              <w:lastRenderedPageBreak/>
+              <w:t xml:space="preserve">For Thou hast delivered me from </w:t>
+            </w:r>
+            <w:r>
+              <w:lastRenderedPageBreak/>
+              <w:t>every affliction; and mine eye hath looked upon mine enemies.</w:t>
+            </w:r>
+          </w:p>
+        </w:tc>
+        <w:tc>
+          <w:tcPr>
+            <w:tcW w:w="388" w:type="pct"/>
+          </w:tcPr>
+          <w:p>
+            <w:r>
+              <w:lastRenderedPageBreak/>
+              <w:t xml:space="preserve">For You have delivered me from </w:t>
+            </w:r>
+            <w:r>
+              <w:lastRenderedPageBreak/>
+              <w:t xml:space="preserve">every affliction, and my eye has looked upon my enemies. </w:t>
+            </w:r>
+            <w:r>
+              <w:rPr>
+                <w:i/>
+              </w:rPr>
+              <w:t>Alleluia.</w:t>
+            </w:r>
             <w:bookmarkStart w:id="0" w:name="_GoBack"/>
             <w:bookmarkEnd w:id="0"/>
           </w:p>
         </w:tc>
         <w:tc>
           <w:tcPr>
-            <w:tcW w:w="626" w:type="pct"/>
-          </w:tcPr>
-          <w:p>
-            <w:r>
-              <w:t xml:space="preserve">For Thou hast delivered me out of all </w:t>
-            </w:r>
-            <w:proofErr w:type="gramStart"/>
-            <w:r>
-              <w:t>trouble:</w:t>
-            </w:r>
-            <w:proofErr w:type="gramEnd"/>
-            <w:r>
-              <w:t xml:space="preserve"> and my eyes have looked upon my enemies.  Alleluia.</w:t>
-            </w:r>
-          </w:p>
-        </w:tc>
-        <w:tc>
-          <w:tcPr>
-            <w:tcW w:w="615" w:type="pct"/>
+            <w:tcW w:w="529" w:type="pct"/>
+          </w:tcPr>
+          <w:p>
+            <w:r>
+              <w:lastRenderedPageBreak/>
+              <w:t xml:space="preserve">For Thou hast delivered me out of all trouble: and my eyes have </w:t>
+            </w:r>
+            <w:r>
+              <w:lastRenderedPageBreak/>
+              <w:t>looked upon my enemies.  Alleluia.</w:t>
+            </w:r>
+          </w:p>
+        </w:tc>
+        <w:tc>
+          <w:tcPr>
+            <w:tcW w:w="519" w:type="pct"/>
           </w:tcPr>
           <w:p/>
         </w:tc>
         <w:tc>
           <w:tcPr>
-            <w:tcW w:w="621" w:type="pct"/>
-          </w:tcPr>
-          <w:p>
-            <w:proofErr w:type="gramStart"/>
-            <w:r>
-              <w:t>For Thou hast delivered me out of every trouble, and mine eye hath looked upon mine enemies.</w:t>
-            </w:r>
-            <w:proofErr w:type="gramEnd"/>
-          </w:p>
-        </w:tc>
-        <w:tc>
-          <w:tcPr>
-            <w:tcW w:w="632" w:type="pct"/>
+            <w:tcW w:w="525" w:type="pct"/>
+          </w:tcPr>
+          <w:p>
+            <w:r>
+              <w:t xml:space="preserve">For Thou hast delivered me out of every trouble, and mine eye </w:t>
+            </w:r>
+            <w:r>
+              <w:lastRenderedPageBreak/>
+              <w:t>hath looked upon mine enemies.</w:t>
+            </w:r>
+          </w:p>
+        </w:tc>
+        <w:tc>
+          <w:tcPr>
+            <w:tcW w:w="534" w:type="pct"/>
           </w:tcPr>
           <w:p>
             <w:pPr>
               <w:pStyle w:val="EngIndEnd"/>
             </w:pPr>
             <w:r>
-              <w:t>because you rescued me from every affliction,</w:t>
+              <w:lastRenderedPageBreak/>
+              <w:t xml:space="preserve">because you rescued me </w:t>
+            </w:r>
+            <w:r>
+              <w:lastRenderedPageBreak/>
+              <w:t>from every affliction,</w:t>
             </w:r>
           </w:p>
           <w:p>
             <w:pPr>
               <w:pStyle w:val="EngIndEnd"/>
             </w:pPr>
-            <w:proofErr w:type="gramStart"/>
-            <w:r>
-              <w:t>and</w:t>
-            </w:r>
-            <w:proofErr w:type="gramEnd"/>
-            <w:r>
-              <w:t xml:space="preserve"> my eye looked among my </w:t>
-            </w:r>
+            <w:r>
+              <w:t>and my eye looked among my enemies.</w:t>
+            </w:r>
+          </w:p>
+        </w:tc>
+        <w:tc>
+          <w:tcPr>
+            <w:tcW w:w="534" w:type="pct"/>
+          </w:tcPr>
+          <w:p>
+            <w:pPr>
+              <w:pStyle w:val="EngIndEnd"/>
+            </w:pPr>
             <w:r>
               <w:lastRenderedPageBreak/>
-              <w:t>enemies.</w:t>
-            </w:r>
-          </w:p>
-        </w:tc>
-        <w:tc>
-          <w:tcPr>
-            <w:tcW w:w="632" w:type="pct"/>
-          </w:tcPr>
-          <w:p>
-            <w:pPr>
-              <w:pStyle w:val="EngIndEnd"/>
-            </w:pPr>
-            <w:proofErr w:type="gramStart"/>
+              <w:t xml:space="preserve">For thou hast delivered me </w:t>
+            </w:r>
             <w:r>
               <w:lastRenderedPageBreak/>
-              <w:t>For thou hast delivered me out of all affliction, and mine eye has seen my desire upon mine enemies.</w:t>
-            </w:r>
-            <w:proofErr w:type="gramEnd"/>
-          </w:p>
-        </w:tc>
-        <w:tc>
-          <w:tcPr>
-            <w:tcW w:w="632" w:type="pct"/>
+              <w:t>out of all affliction, and mine eye has seen my desire upon mine enemies.</w:t>
+            </w:r>
+          </w:p>
+        </w:tc>
+        <w:tc>
+          <w:tcPr>
+            <w:tcW w:w="533" w:type="pct"/>
           </w:tcPr>
           <w:p>
             <w:pPr>
@@ -2092,6 +2263,7 @@
                 <w:szCs w:val="24"/>
                 <w:shd w:val="clear" w:color="auto" w:fill="FFFFFF"/>
               </w:rPr>
+              <w:lastRenderedPageBreak/>
               <w:t>You delivered me from all my afflictions,</w:t>
             </w:r>
           </w:p>
@@ -2107,27 +2279,16 @@
                 <w:shd w:val="clear" w:color="auto" w:fill="FFFFFF"/>
               </w:rPr>
             </w:pPr>
-            <w:proofErr w:type="gramStart"/>
-            <w:r>
-              <w:rPr>
-                <w:rFonts w:ascii="Tahoma" w:eastAsia="Times New Roman" w:hAnsi="Tahoma" w:cs="Tahoma"/>
-                <w:color w:val="2E1308"/>
-                <w:sz w:val="24"/>
-                <w:szCs w:val="24"/>
-                <w:shd w:val="clear" w:color="auto" w:fill="FFFFFF"/>
-              </w:rPr>
-              <w:t>And</w:t>
-            </w:r>
-            <w:proofErr w:type="gramEnd"/>
-            <w:r>
-              <w:rPr>
-                <w:rFonts w:ascii="Tahoma" w:eastAsia="Times New Roman" w:hAnsi="Tahoma" w:cs="Tahoma"/>
-                <w:color w:val="2E1308"/>
-                <w:sz w:val="24"/>
-                <w:szCs w:val="24"/>
-                <w:shd w:val="clear" w:color="auto" w:fill="FFFFFF"/>
-              </w:rPr>
-              <w:t xml:space="preserve"> my eye looked upon my enemies.</w:t>
+            <w:r>
+              <w:rPr>
+                <w:rFonts w:ascii="Tahoma" w:eastAsia="Times New Roman" w:hAnsi="Tahoma" w:cs="Tahoma"/>
+                <w:color w:val="2E1308"/>
+                <w:sz w:val="24"/>
+                <w:szCs w:val="24"/>
+                <w:shd w:val="clear" w:color="auto" w:fill="FFFFFF"/>
+              </w:rPr>
+              <w:lastRenderedPageBreak/>
+              <w:t>And my eye looked upon my enemies.</w:t>
             </w:r>
           </w:p>
         </w:tc>
@@ -2150,7 +2311,7 @@
 </file>
 
 <file path=word/endnotes.xml><?xml version="1.0" encoding="utf-8"?>
-<w:endnotes xmlns:wpc="http://schemas.microsoft.com/office/word/2010/wordprocessingCanvas" xmlns:mc="http://schemas.openxmlformats.org/markup-compatibility/2006" xmlns:o="urn:schemas-microsoft-com:office:office" xmlns:r="http://schemas.openxmlformats.org/officeDocument/2006/relationships" xmlns:m="http://schemas.openxmlformats.org/officeDocument/2006/math" xmlns:v="urn:schemas-microsoft-com:vml" xmlns:wp14="http://schemas.microsoft.com/office/word/2010/wordprocessingDrawing" xmlns:wp="http://schemas.openxmlformats.org/drawingml/2006/wordprocessingDrawing" xmlns:w10="urn:schemas-microsoft-com:office:word" xmlns:w="http://schemas.openxmlformats.org/wordprocessingml/2006/main" xmlns:w14="http://schemas.microsoft.com/office/word/2010/wordml" xmlns:wpg="http://schemas.microsoft.com/office/word/2010/wordprocessingGroup" xmlns:wpi="http://schemas.microsoft.com/office/word/2010/wordprocessingInk" xmlns:wne="http://schemas.microsoft.com/office/word/2006/wordml" xmlns:wps="http://schemas.microsoft.com/office/word/2010/wordprocessingShape" mc:Ignorable="w14 wp14">
+<w:endnotes xmlns:wpc="http://schemas.microsoft.com/office/word/2010/wordprocessingCanvas" xmlns:cx="http://schemas.microsoft.com/office/drawing/2014/chartex" xmlns:cx1="http://schemas.microsoft.com/office/drawing/2015/9/8/chartex" xmlns:cx2="http://schemas.microsoft.com/office/drawing/2015/10/21/chartex" xmlns:cx3="http://schemas.microsoft.com/office/drawing/2016/5/9/chartex" xmlns:cx4="http://schemas.microsoft.com/office/drawing/2016/5/10/chartex" xmlns:cx5="http://schemas.microsoft.com/office/drawing/2016/5/11/chartex" xmlns:cx6="http://schemas.microsoft.com/office/drawing/2016/5/12/chartex" xmlns:cx7="http://schemas.microsoft.com/office/drawing/2016/5/13/chartex" xmlns:cx8="http://schemas.microsoft.com/office/drawing/2016/5/14/chartex" xmlns:mc="http://schemas.openxmlformats.org/markup-compatibility/2006" xmlns:aink="http://schemas.microsoft.com/office/drawing/2016/ink" xmlns:am3d="http://schemas.microsoft.com/office/drawing/2017/model3d" xmlns:o="urn:schemas-microsoft-com:office:office" xmlns:r="http://schemas.openxmlformats.org/officeDocument/2006/relationships" xmlns:m="http://schemas.openxmlformats.org/officeDocument/2006/math" xmlns:v="urn:schemas-microsoft-com:vml" xmlns:wp14="http://schemas.microsoft.com/office/word/2010/wordprocessingDrawing" xmlns:wp="http://schemas.openxmlformats.org/drawingml/2006/wordprocessingDrawing" xmlns:w10="urn:schemas-microsoft-com:office:word" xmlns:w="http://schemas.openxmlformats.org/wordprocessingml/2006/main" xmlns:w14="http://schemas.microsoft.com/office/word/2010/wordml" xmlns:w15="http://schemas.microsoft.com/office/word/2012/wordml" xmlns:w16cid="http://schemas.microsoft.com/office/word/2016/wordml/cid" xmlns:w16se="http://schemas.microsoft.com/office/word/2015/wordml/symex" xmlns:wpg="http://schemas.microsoft.com/office/word/2010/wordprocessingGroup" xmlns:wpi="http://schemas.microsoft.com/office/word/2010/wordprocessingInk" xmlns:wne="http://schemas.microsoft.com/office/word/2006/wordml" xmlns:wps="http://schemas.microsoft.com/office/word/2010/wordprocessingShape" mc:Ignorable="w14 w15 w16se w16cid wp14">
   <w:endnote w:type="separator" w:id="-1">
     <w:p>
       <w:pPr>
@@ -2175,7 +2336,7 @@
 </file>
 
 <file path=word/footnotes.xml><?xml version="1.0" encoding="utf-8"?>
-<w:footnotes xmlns:wpc="http://schemas.microsoft.com/office/word/2010/wordprocessingCanvas" xmlns:mc="http://schemas.openxmlformats.org/markup-compatibility/2006" xmlns:o="urn:schemas-microsoft-com:office:office" xmlns:r="http://schemas.openxmlformats.org/officeDocument/2006/relationships" xmlns:m="http://schemas.openxmlformats.org/officeDocument/2006/math" xmlns:v="urn:schemas-microsoft-com:vml" xmlns:wp14="http://schemas.microsoft.com/office/word/2010/wordprocessingDrawing" xmlns:wp="http://schemas.openxmlformats.org/drawingml/2006/wordprocessingDrawing" xmlns:w10="urn:schemas-microsoft-com:office:word" xmlns:w="http://schemas.openxmlformats.org/wordprocessingml/2006/main" xmlns:w14="http://schemas.microsoft.com/office/word/2010/wordml" xmlns:wpg="http://schemas.microsoft.com/office/word/2010/wordprocessingGroup" xmlns:wpi="http://schemas.microsoft.com/office/word/2010/wordprocessingInk" xmlns:wne="http://schemas.microsoft.com/office/word/2006/wordml" xmlns:wps="http://schemas.microsoft.com/office/word/2010/wordprocessingShape" mc:Ignorable="w14 wp14">
+<w:footnotes xmlns:wpc="http://schemas.microsoft.com/office/word/2010/wordprocessingCanvas" xmlns:cx="http://schemas.microsoft.com/office/drawing/2014/chartex" xmlns:cx1="http://schemas.microsoft.com/office/drawing/2015/9/8/chartex" xmlns:cx2="http://schemas.microsoft.com/office/drawing/2015/10/21/chartex" xmlns:cx3="http://schemas.microsoft.com/office/drawing/2016/5/9/chartex" xmlns:cx4="http://schemas.microsoft.com/office/drawing/2016/5/10/chartex" xmlns:cx5="http://schemas.microsoft.com/office/drawing/2016/5/11/chartex" xmlns:cx6="http://schemas.microsoft.com/office/drawing/2016/5/12/chartex" xmlns:cx7="http://schemas.microsoft.com/office/drawing/2016/5/13/chartex" xmlns:cx8="http://schemas.microsoft.com/office/drawing/2016/5/14/chartex" xmlns:mc="http://schemas.openxmlformats.org/markup-compatibility/2006" xmlns:aink="http://schemas.microsoft.com/office/drawing/2016/ink" xmlns:am3d="http://schemas.microsoft.com/office/drawing/2017/model3d" xmlns:o="urn:schemas-microsoft-com:office:office" xmlns:r="http://schemas.openxmlformats.org/officeDocument/2006/relationships" xmlns:m="http://schemas.openxmlformats.org/officeDocument/2006/math" xmlns:v="urn:schemas-microsoft-com:vml" xmlns:wp14="http://schemas.microsoft.com/office/word/2010/wordprocessingDrawing" xmlns:wp="http://schemas.openxmlformats.org/drawingml/2006/wordprocessingDrawing" xmlns:w10="urn:schemas-microsoft-com:office:word" xmlns:w="http://schemas.openxmlformats.org/wordprocessingml/2006/main" xmlns:w14="http://schemas.microsoft.com/office/word/2010/wordml" xmlns:w15="http://schemas.microsoft.com/office/word/2012/wordml" xmlns:w16cid="http://schemas.microsoft.com/office/word/2016/wordml/cid" xmlns:w16se="http://schemas.microsoft.com/office/word/2015/wordml/symex" xmlns:wpg="http://schemas.microsoft.com/office/word/2010/wordprocessingGroup" xmlns:wpi="http://schemas.microsoft.com/office/word/2010/wordprocessingInk" xmlns:wne="http://schemas.microsoft.com/office/word/2006/wordml" xmlns:wps="http://schemas.microsoft.com/office/word/2010/wordprocessingShape" mc:Ignorable="w14 w15 w16se w16cid wp14">
   <w:footnote w:type="separator" w:id="-1">
     <w:p>
       <w:pPr>
@@ -2208,15 +2369,7 @@
         <w:footnoteRef/>
       </w:r>
       <w:r>
-        <w:t xml:space="preserve"> ‘The suffering of the Prophet David is a type of the Passion of our Lord Jesus Christ. By the power of God’s judgment human weakness </w:t>
-      </w:r>
-      <w:proofErr w:type="gramStart"/>
-      <w:r>
-        <w:t>is rescued</w:t>
-      </w:r>
-      <w:proofErr w:type="gramEnd"/>
-      <w:r>
-        <w:t xml:space="preserve"> to bear God’s name and nature … as the reward of His obedience He is exalted to the saving protection of God’s name. The Son of Man was to have the name and power of the Son of God restored to Him by the power of judgment’ (St. Hilary). Cp. Rom. 1:2-4.</w:t>
+        <w:t xml:space="preserve"> ‘The suffering of the Prophet David is a type of the Passion of our Lord Jesus Christ. By the power of God’s judgment human weakness is rescued to bear God’s name and nature … as the reward of His obedience He is exalted to the saving protection of God’s name. The Son of Man was to have the name and power of the Son of God restored to Him by the power of judgment’ (St. Hilary). Cp. Rom. 1:2-4.</w:t>
       </w:r>
     </w:p>
   </w:footnote>
@@ -2232,15 +2385,7 @@
         <w:footnoteRef/>
       </w:r>
       <w:r>
-        <w:t xml:space="preserve"> ‘The suffering of the Prophet David is a type of the Passion of our Lord Jesus Christ. By the power of God’s judgment human weakness </w:t>
-      </w:r>
-      <w:proofErr w:type="gramStart"/>
-      <w:r>
-        <w:t>is rescued</w:t>
-      </w:r>
-      <w:proofErr w:type="gramEnd"/>
-      <w:r>
-        <w:t xml:space="preserve"> to bear God’s name and nature … as the reward of His obedience He is exalted to the saving protection of God’s name. The Son of Man was to have the name and power of the Son of God restored to Him by the power of judgment’ (St. Hilary). Cp. Rom. 1:2-4.</w:t>
+        <w:t xml:space="preserve"> ‘The suffering of the Prophet David is a type of the Passion of our Lord Jesus Christ. By the power of God’s judgment human weakness is rescued to bear God’s name and nature … as the reward of His obedience He is exalted to the saving protection of God’s name. The Son of Man was to have the name and power of the Son of God restored to Him by the power of judgment’ (St. Hilary). Cp. Rom. 1:2-4.</w:t>
       </w:r>
     </w:p>
   </w:footnote>
@@ -2344,7 +2489,7 @@
 </file>
 
 <file path=word/styles.xml><?xml version="1.0" encoding="utf-8"?>
-<w:styles xmlns:mc="http://schemas.openxmlformats.org/markup-compatibility/2006" xmlns:r="http://schemas.openxmlformats.org/officeDocument/2006/relationships" xmlns:w="http://schemas.openxmlformats.org/wordprocessingml/2006/main" xmlns:w14="http://schemas.microsoft.com/office/word/2010/wordml" mc:Ignorable="w14">
+<w:styles xmlns:mc="http://schemas.openxmlformats.org/markup-compatibility/2006" xmlns:r="http://schemas.openxmlformats.org/officeDocument/2006/relationships" xmlns:w="http://schemas.openxmlformats.org/wordprocessingml/2006/main" xmlns:w14="http://schemas.microsoft.com/office/word/2010/wordml" xmlns:w15="http://schemas.microsoft.com/office/word/2012/wordml" xmlns:w16cid="http://schemas.microsoft.com/office/word/2016/wordml/cid" xmlns:w16se="http://schemas.microsoft.com/office/word/2015/wordml/symex" mc:Ignorable="w14 w15 w16se w16cid">
   <w:docDefaults>
     <w:rPrDefault>
       <w:rPr>
@@ -2360,989 +2505,382 @@
       </w:pPr>
     </w:pPrDefault>
   </w:docDefaults>
-  <w:latentStyles w:defLockedState="0" w:defUIPriority="99" w:defSemiHidden="1" w:defUnhideWhenUsed="1" w:defQFormat="0" w:count="267">
-    <w:lsdException w:name="Normal" w:semiHidden="0" w:uiPriority="0" w:unhideWhenUsed="0" w:qFormat="1"/>
-    <w:lsdException w:name="heading 1" w:semiHidden="0" w:uiPriority="9" w:unhideWhenUsed="0" w:qFormat="1"/>
-    <w:lsdException w:name="heading 2" w:uiPriority="9" w:qFormat="1"/>
-    <w:lsdException w:name="heading 3" w:uiPriority="9" w:qFormat="1"/>
-    <w:lsdException w:name="heading 4" w:uiPriority="9" w:qFormat="1"/>
-    <w:lsdException w:name="heading 5" w:uiPriority="9" w:qFormat="1"/>
-    <w:lsdException w:name="heading 6" w:uiPriority="9" w:qFormat="1"/>
-    <w:lsdException w:name="heading 7" w:uiPriority="9" w:qFormat="1"/>
-    <w:lsdException w:name="heading 8" w:uiPriority="9" w:qFormat="1"/>
-    <w:lsdException w:name="heading 9" w:uiPriority="9" w:qFormat="1"/>
-    <w:lsdException w:name="toc 1" w:uiPriority="39"/>
-    <w:lsdException w:name="toc 2" w:uiPriority="39"/>
-    <w:lsdException w:name="toc 3" w:uiPriority="39"/>
-    <w:lsdException w:name="toc 4" w:uiPriority="39"/>
-    <w:lsdException w:name="toc 5" w:uiPriority="39"/>
-    <w:lsdException w:name="toc 6" w:uiPriority="39"/>
-    <w:lsdException w:name="toc 7" w:uiPriority="39"/>
-    <w:lsdException w:name="toc 8" w:uiPriority="39"/>
-    <w:lsdException w:name="toc 9" w:uiPriority="39"/>
-    <w:lsdException w:name="annotation text" w:uiPriority="0"/>
-    <w:lsdException w:name="caption" w:uiPriority="35" w:qFormat="1"/>
-    <w:lsdException w:name="annotation reference" w:uiPriority="0"/>
-    <w:lsdException w:name="Title" w:semiHidden="0" w:uiPriority="10" w:unhideWhenUsed="0" w:qFormat="1"/>
-    <w:lsdException w:name="Default Paragraph Font" w:uiPriority="1"/>
-    <w:lsdException w:name="Subtitle" w:semiHidden="0" w:uiPriority="11" w:unhideWhenUsed="0" w:qFormat="1"/>
-    <w:lsdException w:name="Strong" w:semiHidden="0" w:uiPriority="22" w:unhideWhenUsed="0" w:qFormat="1"/>
-    <w:lsdException w:name="Emphasis" w:semiHidden="0" w:uiPriority="20" w:unhideWhenUsed="0" w:qFormat="1"/>
-    <w:lsdException w:name="Table Grid" w:semiHidden="0" w:uiPriority="59" w:unhideWhenUsed="0"/>
-    <w:lsdException w:name="Placeholder Text" w:unhideWhenUsed="0"/>
-    <w:lsdException w:name="No Spacing" w:semiHidden="0" w:uiPriority="1" w:unhideWhenUsed="0" w:qFormat="1"/>
-    <w:lsdException w:name="Light Shading" w:semiHidden="0" w:uiPriority="60" w:unhideWhenUsed="0"/>
-    <w:lsdException w:name="Light List" w:semiHidden="0" w:uiPriority="61" w:unhideWhenUsed="0"/>
-    <w:lsdException w:name="Light Grid" w:semiHidden="0" w:uiPriority="62" w:unhideWhenUsed="0"/>
-    <w:lsdException w:name="Medium Shading 1" w:semiHidden="0" w:uiPriority="63" w:unhideWhenUsed="0"/>
-    <w:lsdException w:name="Medium Shading 2" w:semiHidden="0" w:uiPriority="64" w:unhideWhenUsed="0"/>
-    <w:lsdException w:name="Medium List 1" w:semiHidden="0" w:uiPriority="65" w:unhideWhenUsed="0"/>
-    <w:lsdException w:name="Medium List 2" w:semiHidden="0" w:uiPriority="66" w:unhideWhenUsed="0"/>
-    <w:lsdException w:name="Medium Grid 1" w:semiHidden="0" w:uiPriority="67" w:unhideWhenUsed="0"/>
-    <w:lsdException w:name="Medium Grid 2" w:semiHidden="0" w:uiPriority="68" w:unhideWhenUsed="0"/>
-    <w:lsdException w:name="Medium Grid 3" w:semiHidden="0" w:uiPriority="69" w:unhideWhenUsed="0"/>
-    <w:lsdException w:name="Dark List" w:semiHidden="0" w:uiPriority="70" w:unhideWhenUsed="0"/>
-    <w:lsdException w:name="Colorful Shading" w:semiHidden="0" w:uiPriority="71" w:unhideWhenUsed="0"/>
-    <w:lsdException w:name="Colorful List" w:semiHidden="0" w:uiPriority="72" w:unhideWhenUsed="0"/>
-    <w:lsdException w:name="Colorful Grid" w:semiHidden="0" w:uiPriority="73" w:unhideWhenUsed="0"/>
-    <w:lsdException w:name="Light Shading Accent 1" w:semiHidden="0" w:uiPriority="60" w:unhideWhenUsed="0"/>
-    <w:lsdException w:name="Light List Accent 1" w:semiHidden="0" w:uiPriority="61" w:unhideWhenUsed="0"/>
-    <w:lsdException w:name="Light Grid Accent 1" w:semiHidden="0" w:uiPriority="62" w:unhideWhenUsed="0"/>
-    <w:lsdException w:name="Medium Shading 1 Accent 1" w:semiHidden="0" w:uiPriority="63" w:unhideWhenUsed="0"/>
-    <w:lsdException w:name="Medium Shading 2 Accent 1" w:semiHidden="0" w:uiPriority="64" w:unhideWhenUsed="0"/>
-    <w:lsdException w:name="Medium List 1 Accent 1" w:semiHidden="0" w:uiPriority="65" w:unhideWhenUsed="0"/>
-    <w:lsdException w:name="Revision" w:unhideWhenUsed="0"/>
-    <w:lsdException w:name="List Paragraph" w:semiHidden="0" w:uiPriority="34" w:unhideWhenUsed="0" w:qFormat="1"/>
-    <w:lsdException w:name="Quote" w:semiHidden="0" w:uiPriority="29" w:unhideWhenUsed="0" w:qFormat="1"/>
-    <w:lsdException w:name="Intense Quote" w:semiHidden="0" w:uiPriority="30" w:unhideWhenUsed="0" w:qFormat="1"/>
-    <w:lsdException w:name="Medium List 2 Accent 1" w:semiHidden="0" w:uiPriority="66" w:unhideWhenUsed="0"/>
-    <w:lsdException w:name="Medium Grid 1 Accent 1" w:semiHidden="0" w:uiPriority="67" w:unhideWhenUsed="0"/>
-    <w:lsdException w:name="Medium Grid 2 Accent 1" w:semiHidden="0" w:uiPriority="68" w:unhideWhenUsed="0"/>
-    <w:lsdException w:name="Medium Grid 3 Accent 1" w:semiHidden="0" w:uiPriority="69" w:unhideWhenUsed="0"/>
-    <w:lsdException w:name="Dark List Accent 1" w:semiHidden="0" w:uiPriority="70" w:unhideWhenUsed="0"/>
-    <w:lsdException w:name="Colorful Shading Accent 1" w:semiHidden="0" w:uiPriority="71" w:unhideWhenUsed="0"/>
-    <w:lsdException w:name="Colorful List Accent 1" w:semiHidden="0" w:uiPriority="72" w:unhideWhenUsed="0"/>
-    <w:lsdException w:name="Colorful Grid Accent 1" w:semiHidden="0" w:uiPriority="73" w:unhideWhenUsed="0"/>
-    <w:lsdException w:name="Light Shading Accent 2" w:semiHidden="0" w:uiPriority="60" w:unhideWhenUsed="0"/>
-    <w:lsdException w:name="Light List Accent 2" w:semiHidden="0" w:uiPriority="61" w:unhideWhenUsed="0"/>
-    <w:lsdException w:name="Light Grid Accent 2" w:semiHidden="0" w:uiPriority="62" w:unhideWhenUsed="0"/>
-    <w:lsdException w:name="Medium Shading 1 Accent 2" w:semiHidden="0" w:uiPriority="63" w:unhideWhenUsed="0"/>
-    <w:lsdException w:name="Medium Shading 2 Accent 2" w:semiHidden="0" w:uiPriority="64" w:unhideWhenUsed="0"/>
-    <w:lsdException w:name="Medium List 1 Accent 2" w:semiHidden="0" w:uiPriority="65" w:unhideWhenUsed="0"/>
-    <w:lsdException w:name="Medium List 2 Accent 2" w:semiHidden="0" w:uiPriority="66" w:unhideWhenUsed="0"/>
-    <w:lsdException w:name="Medium Grid 1 Accent 2" w:semiHidden="0" w:uiPriority="67" w:unhideWhenUsed="0"/>
-    <w:lsdException w:name="Medium Grid 2 Accent 2" w:semiHidden="0" w:uiPriority="68" w:unhideWhenUsed="0"/>
-    <w:lsdException w:name="Medium Grid 3 Accent 2" w:semiHidden="0" w:uiPriority="69" w:unhideWhenUsed="0"/>
-    <w:lsdException w:name="Dark List Accent 2" w:semiHidden="0" w:uiPriority="70" w:unhideWhenUsed="0"/>
-    <w:lsdException w:name="Colorful Shading Accent 2" w:semiHidden="0" w:uiPriority="71" w:unhideWhenUsed="0"/>
-    <w:lsdException w:name="Colorful List Accent 2" w:semiHidden="0" w:uiPriority="72" w:unhideWhenUsed="0"/>
-    <w:lsdException w:name="Colorful Grid Accent 2" w:semiHidden="0" w:uiPriority="73" w:unhideWhenUsed="0"/>
-    <w:lsdException w:name="Light Shading Accent 3" w:semiHidden="0" w:uiPriority="60" w:unhideWhenUsed="0"/>
-    <w:lsdException w:name="Light List Accent 3" w:semiHidden="0" w:uiPriority="61" w:unhideWhenUsed="0"/>
-    <w:lsdException w:name="Light Grid Accent 3" w:semiHidden="0" w:uiPriority="62" w:unhideWhenUsed="0"/>
-    <w:lsdException w:name="Medium Shading 1 Accent 3" w:semiHidden="0" w:uiPriority="63" w:unhideWhenUsed="0"/>
-    <w:lsdException w:name="Medium Shading 2 Accent 3" w:semiHidden="0" w:uiPriority="64" w:unhideWhenUsed="0"/>
-    <w:lsdException w:name="Medium List 1 Accent 3" w:semiHidden="0" w:uiPriority="65" w:unhideWhenUsed="0"/>
-    <w:lsdException w:name="Medium List 2 Accent 3" w:semiHidden="0" w:uiPriority="66" w:unhideWhenUsed="0"/>
-    <w:lsdException w:name="Medium Grid 1 Accent 3" w:semiHidden="0" w:uiPriority="67" w:unhideWhenUsed="0"/>
-    <w:lsdException w:name="Medium Grid 2 Accent 3" w:semiHidden="0" w:uiPriority="68" w:unhideWhenUsed="0"/>
-    <w:lsdException w:name="Medium Grid 3 Accent 3" w:semiHidden="0" w:uiPriority="69" w:unhideWhenUsed="0"/>
-    <w:lsdException w:name="Dark List Accent 3" w:semiHidden="0" w:uiPriority="70" w:unhideWhenUsed="0"/>
-    <w:lsdException w:name="Colorful Shading Accent 3" w:semiHidden="0" w:uiPriority="71" w:unhideWhenUsed="0"/>
-    <w:lsdException w:name="Colorful List Accent 3" w:semiHidden="0" w:uiPriority="72" w:unhideWhenUsed="0"/>
-    <w:lsdException w:name="Colorful Grid Accent 3" w:semiHidden="0" w:uiPriority="73" w:unhideWhenUsed="0"/>
-    <w:lsdException w:name="Light Shading Accent 4" w:semiHidden="0" w:uiPriority="60" w:unhideWhenUsed="0"/>
-    <w:lsdException w:name="Light List Accent 4" w:semiHidden="0" w:uiPriority="61" w:unhideWhenUsed="0"/>
-    <w:lsdException w:name="Light Grid Accent 4" w:semiHidden="0" w:uiPriority="62" w:unhideWhenUsed="0"/>
-    <w:lsdException w:name="Medium Shading 1 Accent 4" w:semiHidden="0" w:uiPriority="63" w:unhideWhenUsed="0"/>
-    <w:lsdException w:name="Medium Shading 2 Accent 4" w:semiHidden="0" w:uiPriority="64" w:unhideWhenUsed="0"/>
-    <w:lsdException w:name="Medium List 1 Accent 4" w:semiHidden="0" w:uiPriority="65" w:unhideWhenUsed="0"/>
-    <w:lsdException w:name="Medium List 2 Accent 4" w:semiHidden="0" w:uiPriority="66" w:unhideWhenUsed="0"/>
-    <w:lsdException w:name="Medium Grid 1 Accent 4" w:semiHidden="0" w:uiPriority="67" w:unhideWhenUsed="0"/>
-    <w:lsdException w:name="Medium Grid 2 Accent 4" w:semiHidden="0" w:uiPriority="68" w:unhideWhenUsed="0"/>
-    <w:lsdException w:name="Medium Grid 3 Accent 4" w:semiHidden="0" w:uiPriority="69" w:unhideWhenUsed="0"/>
-    <w:lsdException w:name="Dark List Accent 4" w:semiHidden="0" w:uiPriority="70" w:unhideWhenUsed="0"/>
-    <w:lsdException w:name="Colorful Shading Accent 4" w:semiHidden="0" w:uiPriority="71" w:unhideWhenUsed="0"/>
-    <w:lsdException w:name="Colorful List Accent 4" w:semiHidden="0" w:uiPriority="72" w:unhideWhenUsed="0"/>
-    <w:lsdException w:name="Colorful Grid Accent 4" w:semiHidden="0" w:uiPriority="73" w:unhideWhenUsed="0"/>
-    <w:lsdException w:name="Light Shading Accent 5" w:semiHidden="0" w:uiPriority="60" w:unhideWhenUsed="0"/>
-    <w:lsdException w:name="Light List Accent 5" w:semiHidden="0" w:uiPriority="61" w:unhideWhenUsed="0"/>
-    <w:lsdException w:name="Light Grid Accent 5" w:semiHidden="0" w:uiPriority="62" w:unhideWhenUsed="0"/>
-    <w:lsdException w:name="Medium Shading 1 Accent 5" w:semiHidden="0" w:uiPriority="63" w:unhideWhenUsed="0"/>
-    <w:lsdException w:name="Medium Shading 2 Accent 5" w:semiHidden="0" w:uiPriority="64" w:unhideWhenUsed="0"/>
-    <w:lsdException w:name="Medium List 1 Accent 5" w:semiHidden="0" w:uiPriority="65" w:unhideWhenUsed="0"/>
-    <w:lsdException w:name="Medium List 2 Accent 5" w:semiHidden="0" w:uiPriority="66" w:unhideWhenUsed="0"/>
-    <w:lsdException w:name="Medium Grid 1 Accent 5" w:semiHidden="0" w:uiPriority="67" w:unhideWhenUsed="0"/>
-    <w:lsdException w:name="Medium Grid 2 Accent 5" w:semiHidden="0" w:uiPriority="68" w:unhideWhenUsed="0"/>
-    <w:lsdException w:name="Medium Grid 3 Accent 5" w:semiHidden="0" w:uiPriority="69" w:unhideWhenUsed="0"/>
-    <w:lsdException w:name="Dark List Accent 5" w:semiHidden="0" w:uiPriority="70" w:unhideWhenUsed="0"/>
-    <w:lsdException w:name="Colorful Shading Accent 5" w:semiHidden="0" w:uiPriority="71" w:unhideWhenUsed="0"/>
-    <w:lsdException w:name="Colorful List Accent 5" w:semiHidden="0" w:uiPriority="72" w:unhideWhenUsed="0"/>
-    <w:lsdException w:name="Colorful Grid Accent 5" w:semiHidden="0" w:uiPriority="73" w:unhideWhenUsed="0"/>
-    <w:lsdException w:name="Light Shading Accent 6" w:semiHidden="0" w:uiPriority="60" w:unhideWhenUsed="0"/>
-    <w:lsdException w:name="Light List Accent 6" w:semiHidden="0" w:uiPriority="61" w:unhideWhenUsed="0"/>
-    <w:lsdException w:name="Light Grid Accent 6" w:semiHidden="0" w:uiPriority="62" w:unhideWhenUsed="0"/>
-    <w:lsdException w:name="Medium Shading 1 Accent 6" w:semiHidden="0" w:uiPriority="63" w:unhideWhenUsed="0"/>
-    <w:lsdException w:name="Medium Shading 2 Accent 6" w:semiHidden="0" w:uiPriority="64" w:unhideWhenUsed="0"/>
-    <w:lsdException w:name="Medium List 1 Accent 6" w:semiHidden="0" w:uiPriority="65" w:unhideWhenUsed="0"/>
-    <w:lsdException w:name="Medium List 2 Accent 6" w:semiHidden="0" w:uiPriority="66" w:unhideWhenUsed="0"/>
-    <w:lsdException w:name="Medium Grid 1 Accent 6" w:semiHidden="0" w:uiPriority="67" w:unhideWhenUsed="0"/>
-    <w:lsdException w:name="Medium Grid 2 Accent 6" w:semiHidden="0" w:uiPriority="68" w:unhideWhenUsed="0"/>
-    <w:lsdException w:name="Medium Grid 3 Accent 6" w:semiHidden="0" w:uiPriority="69" w:unhideWhenUsed="0"/>
-    <w:lsdException w:name="Dark List Accent 6" w:semiHidden="0" w:uiPriority="70" w:unhideWhenUsed="0"/>
-    <w:lsdException w:name="Colorful Shading Accent 6" w:semiHidden="0" w:uiPriority="71" w:unhideWhenUsed="0"/>
-    <w:lsdException w:name="Colorful List Accent 6" w:semiHidden="0" w:uiPriority="72" w:unhideWhenUsed="0"/>
-    <w:lsdException w:name="Colorful Grid Accent 6" w:semiHidden="0" w:uiPriority="73" w:unhideWhenUsed="0"/>
-    <w:lsdException w:name="Subtle Emphasis" w:semiHidden="0" w:uiPriority="19" w:unhideWhenUsed="0" w:qFormat="1"/>
-    <w:lsdException w:name="Intense Emphasis" w:semiHidden="0" w:uiPriority="21" w:unhideWhenUsed="0" w:qFormat="1"/>
-    <w:lsdException w:name="Subtle Reference" w:semiHidden="0" w:uiPriority="31" w:unhideWhenUsed="0" w:qFormat="1"/>
-    <w:lsdException w:name="Intense Reference" w:semiHidden="0" w:uiPriority="32" w:unhideWhenUsed="0" w:qFormat="1"/>
-    <w:lsdException w:name="Book Title" w:semiHidden="0" w:uiPriority="33" w:unhideWhenUsed="0" w:qFormat="1"/>
-    <w:lsdException w:name="Bibliography" w:uiPriority="37"/>
-    <w:lsdException w:name="TOC Heading" w:uiPriority="39" w:qFormat="1"/>
-  </w:latentStyles>
-  <w:style w:type="paragraph" w:default="1" w:styleId="Normal">
-    <w:name w:val="Normal"/>
-    <w:qFormat/>
-    <w:rsid w:val="00A511D4"/>
-    <w:pPr>
-      <w:spacing w:line="320" w:lineRule="exact"/>
-      <w:jc w:val="both"/>
-    </w:pPr>
-    <w:rPr>
-      <w:rFonts w:ascii="Times New Roman" w:hAnsi="Times New Roman"/>
-    </w:rPr>
-  </w:style>
-  <w:style w:type="paragraph" w:styleId="Heading2">
-    <w:name w:val="heading 2"/>
-    <w:basedOn w:val="Normal"/>
-    <w:next w:val="Normal"/>
-    <w:link w:val="Heading2Char"/>
-    <w:uiPriority w:val="9"/>
-    <w:unhideWhenUsed/>
-    <w:qFormat/>
-    <w:rsid w:val="00FF381F"/>
-    <w:pPr>
-      <w:keepNext/>
-      <w:keepLines/>
-      <w:pageBreakBefore/>
-      <w:spacing w:before="200" w:after="360" w:line="276" w:lineRule="auto"/>
-      <w:jc w:val="center"/>
-      <w:outlineLvl w:val="1"/>
-    </w:pPr>
-    <w:rPr>
-      <w:rFonts w:ascii="Garamond" w:eastAsiaTheme="majorEastAsia" w:hAnsi="Garamond" w:cstheme="majorBidi"/>
-      <w:b/>
-      <w:bCs/>
-      <w:sz w:val="32"/>
-      <w:szCs w:val="26"/>
-      <w:lang w:val="en-CA"/>
-    </w:rPr>
-  </w:style>
-  <w:style w:type="paragraph" w:styleId="Heading3">
-    <w:name w:val="heading 3"/>
-    <w:basedOn w:val="Normal"/>
-    <w:next w:val="Normal"/>
-    <w:link w:val="Heading3Char"/>
-    <w:uiPriority w:val="9"/>
-    <w:semiHidden/>
-    <w:unhideWhenUsed/>
-    <w:qFormat/>
-    <w:rsid w:val="00FF381F"/>
-    <w:pPr>
-      <w:keepNext/>
-      <w:keepLines/>
-      <w:spacing w:before="200" w:after="0"/>
-      <w:outlineLvl w:val="2"/>
-    </w:pPr>
-    <w:rPr>
-      <w:rFonts w:asciiTheme="majorHAnsi" w:eastAsiaTheme="majorEastAsia" w:hAnsiTheme="majorHAnsi" w:cstheme="majorBidi"/>
-      <w:b/>
-      <w:bCs/>
-      <w:color w:val="4F81BD" w:themeColor="accent1"/>
-    </w:rPr>
-  </w:style>
-  <w:style w:type="paragraph" w:styleId="Heading4">
-    <w:name w:val="heading 4"/>
-    <w:basedOn w:val="Normal"/>
-    <w:next w:val="Normal"/>
-    <w:link w:val="Heading4Char"/>
-    <w:uiPriority w:val="9"/>
-    <w:unhideWhenUsed/>
-    <w:qFormat/>
-    <w:rsid w:val="00FF381F"/>
-    <w:pPr>
-      <w:keepNext/>
-      <w:keepLines/>
-      <w:spacing w:before="200" w:after="0"/>
-      <w:outlineLvl w:val="3"/>
-    </w:pPr>
-    <w:rPr>
-      <w:rFonts w:asciiTheme="majorHAnsi" w:eastAsiaTheme="majorEastAsia" w:hAnsiTheme="majorHAnsi" w:cstheme="majorBidi"/>
-      <w:b/>
-      <w:bCs/>
-      <w:i/>
-      <w:iCs/>
-      <w:color w:val="4F81BD" w:themeColor="accent1"/>
-    </w:rPr>
-  </w:style>
-  <w:style w:type="character" w:default="1" w:styleId="DefaultParagraphFont">
-    <w:name w:val="Default Paragraph Font"/>
-    <w:uiPriority w:val="1"/>
-    <w:semiHidden/>
-    <w:unhideWhenUsed/>
-  </w:style>
-  <w:style w:type="table" w:default="1" w:styleId="TableNormal">
-    <w:name w:val="Normal Table"/>
-    <w:uiPriority w:val="99"/>
-    <w:semiHidden/>
-    <w:unhideWhenUsed/>
-    <w:tblPr>
-      <w:tblInd w:w="0" w:type="dxa"/>
-      <w:tblCellMar>
-        <w:top w:w="0" w:type="dxa"/>
-        <w:left w:w="108" w:type="dxa"/>
-        <w:bottom w:w="0" w:type="dxa"/>
-        <w:right w:w="108" w:type="dxa"/>
-      </w:tblCellMar>
-    </w:tblPr>
-  </w:style>
-  <w:style w:type="numbering" w:default="1" w:styleId="NoList">
-    <w:name w:val="No List"/>
-    <w:uiPriority w:val="99"/>
-    <w:semiHidden/>
-    <w:unhideWhenUsed/>
-  </w:style>
-  <w:style w:type="table" w:styleId="TableGrid">
-    <w:name w:val="Table Grid"/>
-    <w:basedOn w:val="TableNormal"/>
-    <w:uiPriority w:val="59"/>
-    <w:rsid w:val="00941DA9"/>
-    <w:pPr>
-      <w:spacing w:after="0" w:line="240" w:lineRule="auto"/>
-    </w:pPr>
-    <w:tblPr>
-      <w:tblBorders>
-        <w:top w:val="single" w:sz="4" w:space="0" w:color="auto"/>
-        <w:left w:val="single" w:sz="4" w:space="0" w:color="auto"/>
-        <w:bottom w:val="single" w:sz="4" w:space="0" w:color="auto"/>
-        <w:right w:val="single" w:sz="4" w:space="0" w:color="auto"/>
-        <w:insideH w:val="single" w:sz="4" w:space="0" w:color="auto"/>
-        <w:insideV w:val="single" w:sz="4" w:space="0" w:color="auto"/>
-      </w:tblBorders>
-    </w:tblPr>
-  </w:style>
-  <w:style w:type="paragraph" w:customStyle="1" w:styleId="Coptic">
-    <w:name w:val="Coptic"/>
-    <w:basedOn w:val="Normal"/>
-    <w:link w:val="CopticChar"/>
-    <w:qFormat/>
-    <w:rsid w:val="00A511D4"/>
-    <w:rPr>
-      <w:rFonts w:ascii="FreeSerifAvvaShenouda" w:hAnsi="FreeSerifAvvaShenouda"/>
-    </w:rPr>
-  </w:style>
-  <w:style w:type="paragraph" w:styleId="BalloonText">
-    <w:name w:val="Balloon Text"/>
-    <w:basedOn w:val="Normal"/>
-    <w:link w:val="BalloonTextChar"/>
-    <w:uiPriority w:val="99"/>
-    <w:semiHidden/>
-    <w:unhideWhenUsed/>
-    <w:rsid w:val="00C35319"/>
-    <w:pPr>
-      <w:spacing w:after="0" w:line="240" w:lineRule="auto"/>
-    </w:pPr>
-    <w:rPr>
-      <w:rFonts w:ascii="Tahoma" w:hAnsi="Tahoma" w:cs="Tahoma"/>
-      <w:sz w:val="16"/>
-      <w:szCs w:val="16"/>
-    </w:rPr>
-  </w:style>
-  <w:style w:type="character" w:customStyle="1" w:styleId="CopticChar">
-    <w:name w:val="Coptic Char"/>
-    <w:basedOn w:val="DefaultParagraphFont"/>
-    <w:link w:val="Coptic"/>
-    <w:rsid w:val="00A511D4"/>
-    <w:rPr>
-      <w:rFonts w:ascii="FreeSerifAvvaShenouda" w:hAnsi="FreeSerifAvvaShenouda"/>
-    </w:rPr>
-  </w:style>
-  <w:style w:type="character" w:customStyle="1" w:styleId="BalloonTextChar">
-    <w:name w:val="Balloon Text Char"/>
-    <w:basedOn w:val="DefaultParagraphFont"/>
-    <w:link w:val="BalloonText"/>
-    <w:uiPriority w:val="99"/>
-    <w:semiHidden/>
-    <w:rsid w:val="00C35319"/>
-    <w:rPr>
-      <w:rFonts w:ascii="Tahoma" w:hAnsi="Tahoma" w:cs="Tahoma"/>
-      <w:sz w:val="16"/>
-      <w:szCs w:val="16"/>
-    </w:rPr>
-  </w:style>
-  <w:style w:type="paragraph" w:customStyle="1" w:styleId="CopticVerse">
-    <w:name w:val="Coptic Verse"/>
-    <w:basedOn w:val="Normal"/>
-    <w:link w:val="CopticVerseChar"/>
-    <w:qFormat/>
-    <w:rsid w:val="00C35319"/>
-    <w:pPr>
-      <w:spacing w:after="240" w:line="360" w:lineRule="exact"/>
-    </w:pPr>
-    <w:rPr>
-      <w:rFonts w:ascii="FreeSerifAvvaShenouda" w:hAnsi="FreeSerifAvvaShenouda" w:cs="Calibri"/>
-      <w:noProof/>
-      <w:sz w:val="24"/>
-    </w:rPr>
-  </w:style>
-  <w:style w:type="character" w:customStyle="1" w:styleId="CopticVerseChar">
-    <w:name w:val="Coptic Verse Char"/>
-    <w:basedOn w:val="DefaultParagraphFont"/>
-    <w:link w:val="CopticVerse"/>
-    <w:rsid w:val="00C35319"/>
-    <w:rPr>
-      <w:rFonts w:ascii="FreeSerifAvvaShenouda" w:hAnsi="FreeSerifAvvaShenouda" w:cs="Calibri"/>
-      <w:noProof/>
-      <w:sz w:val="24"/>
-    </w:rPr>
-  </w:style>
-  <w:style w:type="paragraph" w:customStyle="1" w:styleId="EngEnd">
-    <w:name w:val="EngEnd"/>
-    <w:basedOn w:val="Normal"/>
-    <w:link w:val="EngEndChar"/>
-    <w:qFormat/>
-    <w:rsid w:val="00C35319"/>
-    <w:pPr>
-      <w:spacing w:after="360" w:line="360" w:lineRule="exact"/>
-    </w:pPr>
-    <w:rPr>
-      <w:rFonts w:ascii="Garamond" w:eastAsia="Times New Roman" w:hAnsi="Garamond" w:cs="Times New Roman"/>
-      <w:color w:val="000000"/>
-      <w:sz w:val="24"/>
-      <w:szCs w:val="24"/>
-    </w:rPr>
-  </w:style>
-  <w:style w:type="character" w:customStyle="1" w:styleId="EngEndChar">
-    <w:name w:val="EngEnd Char"/>
-    <w:basedOn w:val="DefaultParagraphFont"/>
-    <w:link w:val="EngEnd"/>
-    <w:rsid w:val="00C35319"/>
-    <w:rPr>
-      <w:rFonts w:ascii="Garamond" w:eastAsia="Times New Roman" w:hAnsi="Garamond" w:cs="Times New Roman"/>
-      <w:color w:val="000000"/>
-      <w:sz w:val="24"/>
-      <w:szCs w:val="24"/>
-    </w:rPr>
-  </w:style>
-  <w:style w:type="character" w:customStyle="1" w:styleId="Heading2Char">
-    <w:name w:val="Heading 2 Char"/>
-    <w:basedOn w:val="DefaultParagraphFont"/>
-    <w:link w:val="Heading2"/>
-    <w:uiPriority w:val="9"/>
-    <w:rsid w:val="00FF381F"/>
-    <w:rPr>
-      <w:rFonts w:ascii="Garamond" w:eastAsiaTheme="majorEastAsia" w:hAnsi="Garamond" w:cstheme="majorBidi"/>
-      <w:b/>
-      <w:bCs/>
-      <w:sz w:val="32"/>
-      <w:szCs w:val="26"/>
-      <w:lang w:val="en-CA"/>
-    </w:rPr>
-  </w:style>
-  <w:style w:type="paragraph" w:customStyle="1" w:styleId="Heading2non-TOC">
-    <w:name w:val="Heading 2 non-TOC"/>
-    <w:basedOn w:val="Heading2"/>
-    <w:link w:val="Heading2non-TOCChar"/>
-    <w:qFormat/>
-    <w:rsid w:val="00FF381F"/>
-    <w:pPr>
-      <w:pageBreakBefore w:val="0"/>
-      <w:spacing w:before="0"/>
-      <w:outlineLvl w:val="9"/>
-    </w:pPr>
-    <w:rPr>
-      <w:rFonts w:ascii="FreeSerifAvvaShenouda" w:hAnsi="FreeSerifAvvaShenouda" w:cs="FreeSerifAvvaShenouda"/>
-      <w:noProof/>
-    </w:rPr>
-  </w:style>
-  <w:style w:type="character" w:customStyle="1" w:styleId="Heading2non-TOCChar">
-    <w:name w:val="Heading 2 non-TOC Char"/>
-    <w:basedOn w:val="Heading2Char"/>
-    <w:link w:val="Heading2non-TOC"/>
-    <w:rsid w:val="00FF381F"/>
-    <w:rPr>
-      <w:rFonts w:ascii="FreeSerifAvvaShenouda" w:eastAsiaTheme="majorEastAsia" w:hAnsi="FreeSerifAvvaShenouda" w:cs="FreeSerifAvvaShenouda"/>
-      <w:b/>
-      <w:bCs/>
-      <w:noProof/>
-      <w:sz w:val="32"/>
-      <w:szCs w:val="26"/>
-      <w:lang w:val="en-CA"/>
-    </w:rPr>
-  </w:style>
-  <w:style w:type="character" w:customStyle="1" w:styleId="Heading4Char">
-    <w:name w:val="Heading 4 Char"/>
-    <w:basedOn w:val="DefaultParagraphFont"/>
-    <w:link w:val="Heading4"/>
-    <w:uiPriority w:val="9"/>
-    <w:rsid w:val="00FF381F"/>
-    <w:rPr>
-      <w:rFonts w:asciiTheme="majorHAnsi" w:eastAsiaTheme="majorEastAsia" w:hAnsiTheme="majorHAnsi" w:cstheme="majorBidi"/>
-      <w:b/>
-      <w:bCs/>
-      <w:i/>
-      <w:iCs/>
-      <w:color w:val="4F81BD" w:themeColor="accent1"/>
-    </w:rPr>
-  </w:style>
-  <w:style w:type="paragraph" w:customStyle="1" w:styleId="Heading3non-TOC">
-    <w:name w:val="Heading 3 non-TOC"/>
-    <w:basedOn w:val="Heading3"/>
-    <w:link w:val="Heading3non-TOCChar"/>
-    <w:qFormat/>
-    <w:rsid w:val="00FF381F"/>
-    <w:pPr>
-      <w:spacing w:before="0" w:after="240" w:line="276" w:lineRule="auto"/>
-      <w:jc w:val="center"/>
-      <w:outlineLvl w:val="9"/>
-    </w:pPr>
-    <w:rPr>
-      <w:rFonts w:ascii="FreeSerifAvvaShenouda" w:hAnsi="FreeSerifAvvaShenouda" w:cs="FreeSerifAvvaShenouda"/>
-      <w:color w:val="auto"/>
-      <w:sz w:val="28"/>
-      <w:lang w:val="en-CA"/>
-    </w:rPr>
-  </w:style>
-  <w:style w:type="character" w:customStyle="1" w:styleId="Heading3non-TOCChar">
-    <w:name w:val="Heading 3 non-TOC Char"/>
-    <w:basedOn w:val="Heading3Char"/>
-    <w:link w:val="Heading3non-TOC"/>
-    <w:rsid w:val="00FF381F"/>
-    <w:rPr>
-      <w:rFonts w:ascii="FreeSerifAvvaShenouda" w:eastAsiaTheme="majorEastAsia" w:hAnsi="FreeSerifAvvaShenouda" w:cs="FreeSerifAvvaShenouda"/>
-      <w:b/>
-      <w:bCs/>
-      <w:color w:val="4F81BD" w:themeColor="accent1"/>
-      <w:sz w:val="28"/>
-      <w:lang w:val="en-CA"/>
-    </w:rPr>
-  </w:style>
-  <w:style w:type="character" w:customStyle="1" w:styleId="Heading3Char">
-    <w:name w:val="Heading 3 Char"/>
-    <w:basedOn w:val="DefaultParagraphFont"/>
-    <w:link w:val="Heading3"/>
-    <w:uiPriority w:val="9"/>
-    <w:semiHidden/>
-    <w:rsid w:val="00FF381F"/>
-    <w:rPr>
-      <w:rFonts w:asciiTheme="majorHAnsi" w:eastAsiaTheme="majorEastAsia" w:hAnsiTheme="majorHAnsi" w:cstheme="majorBidi"/>
-      <w:b/>
-      <w:bCs/>
-      <w:color w:val="4F81BD" w:themeColor="accent1"/>
-    </w:rPr>
-  </w:style>
-  <w:style w:type="character" w:styleId="CommentReference">
-    <w:name w:val="annotation reference"/>
-    <w:basedOn w:val="DefaultParagraphFont"/>
-    <w:semiHidden/>
-    <w:unhideWhenUsed/>
-    <w:rsid w:val="00F75DA5"/>
-    <w:rPr>
-      <w:sz w:val="16"/>
-      <w:szCs w:val="16"/>
-    </w:rPr>
-  </w:style>
-  <w:style w:type="paragraph" w:styleId="CommentText">
-    <w:name w:val="annotation text"/>
-    <w:basedOn w:val="Normal"/>
-    <w:link w:val="CommentTextChar"/>
-    <w:semiHidden/>
-    <w:unhideWhenUsed/>
-    <w:rsid w:val="00F75DA5"/>
-    <w:pPr>
-      <w:spacing w:line="240" w:lineRule="auto"/>
-    </w:pPr>
-    <w:rPr>
-      <w:rFonts w:ascii="Garamond" w:hAnsi="Garamond"/>
-      <w:sz w:val="20"/>
-      <w:szCs w:val="20"/>
-      <w:lang w:val="en-CA"/>
-    </w:rPr>
-  </w:style>
-  <w:style w:type="character" w:customStyle="1" w:styleId="CommentTextChar">
-    <w:name w:val="Comment Text Char"/>
-    <w:basedOn w:val="DefaultParagraphFont"/>
-    <w:link w:val="CommentText"/>
-    <w:uiPriority w:val="99"/>
-    <w:semiHidden/>
-    <w:rsid w:val="00F75DA5"/>
-    <w:rPr>
-      <w:rFonts w:ascii="Garamond" w:hAnsi="Garamond"/>
-      <w:sz w:val="20"/>
-      <w:szCs w:val="20"/>
-      <w:lang w:val="en-CA"/>
-    </w:rPr>
-  </w:style>
-  <w:style w:type="paragraph" w:customStyle="1" w:styleId="CopticInd">
-    <w:name w:val="CopticInd"/>
-    <w:basedOn w:val="Normal"/>
-    <w:link w:val="CopticIndChar"/>
-    <w:qFormat/>
-    <w:rsid w:val="00F75DA5"/>
-    <w:pPr>
-      <w:spacing w:after="0" w:line="360" w:lineRule="exact"/>
-      <w:ind w:firstLine="144"/>
-      <w:jc w:val="left"/>
-    </w:pPr>
-    <w:rPr>
-      <w:rFonts w:ascii="FreeSerifAvvaShenouda" w:hAnsi="FreeSerifAvvaShenouda" w:cs="Calibri"/>
-      <w:noProof/>
-      <w:sz w:val="24"/>
-    </w:rPr>
-  </w:style>
-  <w:style w:type="character" w:customStyle="1" w:styleId="CopticIndChar">
-    <w:name w:val="CopticInd Char"/>
-    <w:basedOn w:val="DefaultParagraphFont"/>
-    <w:link w:val="CopticInd"/>
-    <w:rsid w:val="00F75DA5"/>
-    <w:rPr>
-      <w:rFonts w:ascii="FreeSerifAvvaShenouda" w:hAnsi="FreeSerifAvvaShenouda" w:cs="Calibri"/>
-      <w:noProof/>
-      <w:sz w:val="24"/>
-    </w:rPr>
-  </w:style>
-  <w:style w:type="paragraph" w:customStyle="1" w:styleId="EngInd">
-    <w:name w:val="EngInd"/>
-    <w:basedOn w:val="Normal"/>
-    <w:link w:val="EngIndChar"/>
-    <w:qFormat/>
-    <w:rsid w:val="00F75DA5"/>
-    <w:pPr>
-      <w:spacing w:after="0" w:line="360" w:lineRule="exact"/>
-      <w:ind w:firstLine="144"/>
-      <w:contextualSpacing/>
-      <w:jc w:val="left"/>
-    </w:pPr>
-    <w:rPr>
-      <w:rFonts w:ascii="Garamond" w:eastAsia="Times New Roman" w:hAnsi="Garamond" w:cs="Times New Roman"/>
-      <w:color w:val="000000"/>
-      <w:sz w:val="24"/>
-      <w:szCs w:val="24"/>
-    </w:rPr>
-  </w:style>
-  <w:style w:type="character" w:customStyle="1" w:styleId="EngIndChar">
-    <w:name w:val="EngInd Char"/>
-    <w:basedOn w:val="DefaultParagraphFont"/>
-    <w:link w:val="EngInd"/>
-    <w:rsid w:val="00F75DA5"/>
-    <w:rPr>
-      <w:rFonts w:ascii="Garamond" w:eastAsia="Times New Roman" w:hAnsi="Garamond" w:cs="Times New Roman"/>
-      <w:color w:val="000000"/>
-      <w:sz w:val="24"/>
-      <w:szCs w:val="24"/>
-    </w:rPr>
-  </w:style>
-  <w:style w:type="paragraph" w:styleId="Title">
-    <w:name w:val="Title"/>
-    <w:basedOn w:val="Normal"/>
-    <w:next w:val="Normal"/>
-    <w:link w:val="TitleChar"/>
-    <w:uiPriority w:val="10"/>
-    <w:qFormat/>
-    <w:rsid w:val="00F75DA5"/>
-    <w:pPr>
-      <w:framePr w:wrap="around" w:vAnchor="text" w:hAnchor="text" w:y="1"/>
-      <w:pBdr>
-        <w:bottom w:val="single" w:sz="8" w:space="4" w:color="4F81BD" w:themeColor="accent1"/>
-      </w:pBdr>
-      <w:spacing w:after="300" w:line="480" w:lineRule="auto"/>
-      <w:contextualSpacing/>
-      <w:jc w:val="center"/>
-    </w:pPr>
-    <w:rPr>
-      <w:rFonts w:asciiTheme="majorHAnsi" w:eastAsiaTheme="majorEastAsia" w:hAnsiTheme="majorHAnsi" w:cstheme="majorBidi"/>
-      <w:spacing w:val="5"/>
-      <w:kern w:val="28"/>
-      <w:sz w:val="52"/>
-      <w:szCs w:val="52"/>
-      <w:lang w:val="en-CA"/>
-    </w:rPr>
-  </w:style>
-  <w:style w:type="character" w:customStyle="1" w:styleId="TitleChar">
-    <w:name w:val="Title Char"/>
-    <w:basedOn w:val="DefaultParagraphFont"/>
-    <w:link w:val="Title"/>
-    <w:uiPriority w:val="10"/>
-    <w:rsid w:val="00F75DA5"/>
-    <w:rPr>
-      <w:rFonts w:asciiTheme="majorHAnsi" w:eastAsiaTheme="majorEastAsia" w:hAnsiTheme="majorHAnsi" w:cstheme="majorBidi"/>
-      <w:spacing w:val="5"/>
-      <w:kern w:val="28"/>
-      <w:sz w:val="52"/>
-      <w:szCs w:val="52"/>
-      <w:lang w:val="en-CA"/>
-    </w:rPr>
-  </w:style>
-  <w:style w:type="paragraph" w:styleId="CommentSubject">
-    <w:name w:val="annotation subject"/>
-    <w:basedOn w:val="CommentText"/>
-    <w:next w:val="CommentText"/>
-    <w:link w:val="CommentSubjectChar"/>
-    <w:uiPriority w:val="99"/>
-    <w:semiHidden/>
-    <w:unhideWhenUsed/>
-    <w:rsid w:val="004F6B02"/>
-    <w:rPr>
-      <w:rFonts w:ascii="Times New Roman" w:hAnsi="Times New Roman"/>
-      <w:b/>
-      <w:bCs/>
-      <w:lang w:val="en-US"/>
-    </w:rPr>
-  </w:style>
-  <w:style w:type="character" w:customStyle="1" w:styleId="CommentSubjectChar">
-    <w:name w:val="Comment Subject Char"/>
-    <w:basedOn w:val="CommentTextChar"/>
-    <w:link w:val="CommentSubject"/>
-    <w:uiPriority w:val="99"/>
-    <w:semiHidden/>
-    <w:rsid w:val="004F6B02"/>
-    <w:rPr>
-      <w:rFonts w:ascii="Times New Roman" w:hAnsi="Times New Roman"/>
-      <w:b/>
-      <w:bCs/>
-      <w:sz w:val="20"/>
-      <w:szCs w:val="20"/>
-      <w:lang w:val="en-CA"/>
-    </w:rPr>
-  </w:style>
-  <w:style w:type="paragraph" w:customStyle="1" w:styleId="EngIndEnd">
-    <w:name w:val="EngIndEnd"/>
-    <w:basedOn w:val="Normal"/>
-    <w:link w:val="EngIndEndChar"/>
-    <w:qFormat/>
-    <w:rsid w:val="007704BE"/>
-    <w:pPr>
-      <w:spacing w:after="360" w:line="360" w:lineRule="exact"/>
-      <w:ind w:firstLine="144"/>
-      <w:jc w:val="left"/>
-    </w:pPr>
-    <w:rPr>
-      <w:rFonts w:ascii="Garamond" w:hAnsi="Garamond" w:cs="Times New Roman"/>
-      <w:color w:val="000000"/>
-      <w:sz w:val="24"/>
-      <w:szCs w:val="24"/>
-    </w:rPr>
-  </w:style>
-  <w:style w:type="character" w:customStyle="1" w:styleId="EngIndEndChar">
-    <w:name w:val="EngIndEnd Char"/>
-    <w:basedOn w:val="DefaultParagraphFont"/>
-    <w:link w:val="EngIndEnd"/>
-    <w:rsid w:val="007704BE"/>
-    <w:rPr>
-      <w:rFonts w:ascii="Garamond" w:hAnsi="Garamond" w:cs="Times New Roman"/>
-      <w:color w:val="000000"/>
-      <w:sz w:val="24"/>
-      <w:szCs w:val="24"/>
-    </w:rPr>
-  </w:style>
-  <w:style w:type="paragraph" w:customStyle="1" w:styleId="CoptIndEnd">
-    <w:name w:val="CoptIndEnd"/>
-    <w:basedOn w:val="Normal"/>
-    <w:link w:val="CoptIndEndChar"/>
-    <w:qFormat/>
-    <w:rsid w:val="007704BE"/>
-    <w:pPr>
-      <w:spacing w:after="360" w:line="360" w:lineRule="exact"/>
-      <w:ind w:firstLine="144"/>
-      <w:jc w:val="left"/>
-    </w:pPr>
-    <w:rPr>
-      <w:rFonts w:ascii="FreeSerifAvvaShenouda" w:hAnsi="FreeSerifAvvaShenouda" w:cs="Calibri"/>
-      <w:noProof/>
-      <w:sz w:val="24"/>
-    </w:rPr>
-  </w:style>
-  <w:style w:type="character" w:customStyle="1" w:styleId="CoptIndEndChar">
-    <w:name w:val="CoptIndEnd Char"/>
-    <w:basedOn w:val="DefaultParagraphFont"/>
-    <w:link w:val="CoptIndEnd"/>
-    <w:rsid w:val="007704BE"/>
-    <w:rPr>
-      <w:rFonts w:ascii="FreeSerifAvvaShenouda" w:hAnsi="FreeSerifAvvaShenouda" w:cs="Calibri"/>
-      <w:noProof/>
-      <w:sz w:val="24"/>
-    </w:rPr>
-  </w:style>
-  <w:style w:type="paragraph" w:customStyle="1" w:styleId="EnglishHangEndNoCoptic">
-    <w:name w:val="English Hang End No Coptic"/>
-    <w:basedOn w:val="Normal"/>
-    <w:qFormat/>
-    <w:rsid w:val="005F6E4D"/>
-    <w:pPr>
-      <w:spacing w:after="240" w:line="240" w:lineRule="auto"/>
-      <w:ind w:left="432" w:hanging="432"/>
-      <w:jc w:val="left"/>
-    </w:pPr>
-    <w:rPr>
-      <w:rFonts w:ascii="Garamond" w:eastAsia="Times New Roman" w:hAnsi="Garamond" w:cs="Times New Roman"/>
-      <w:color w:val="000000"/>
-      <w:sz w:val="24"/>
-      <w:szCs w:val="24"/>
-    </w:rPr>
-  </w:style>
-  <w:style w:type="paragraph" w:customStyle="1" w:styleId="EnglishHangNoCoptic">
-    <w:name w:val="English Hang No Coptic"/>
-    <w:basedOn w:val="Normal"/>
-    <w:qFormat/>
-    <w:rsid w:val="005F6E4D"/>
-    <w:pPr>
-      <w:spacing w:after="0" w:line="240" w:lineRule="auto"/>
-      <w:ind w:left="432" w:hanging="432"/>
-      <w:jc w:val="left"/>
-    </w:pPr>
-    <w:rPr>
-      <w:rFonts w:ascii="Garamond" w:hAnsi="Garamond" w:cs="Times New Roman"/>
-      <w:color w:val="000000"/>
-      <w:sz w:val="24"/>
-      <w:szCs w:val="24"/>
-    </w:rPr>
-  </w:style>
-  <w:style w:type="character" w:styleId="FootnoteReference">
-    <w:name w:val="footnote reference"/>
-    <w:basedOn w:val="DefaultParagraphFont"/>
-    <w:uiPriority w:val="99"/>
-    <w:rsid w:val="005F6E4D"/>
-    <w:rPr>
-      <w:vertAlign w:val="superscript"/>
-    </w:rPr>
-  </w:style>
-  <w:style w:type="paragraph" w:styleId="FootnoteText">
-    <w:name w:val="footnote text"/>
-    <w:basedOn w:val="Normal"/>
-    <w:link w:val="FootnoteTextChar"/>
-    <w:uiPriority w:val="99"/>
-    <w:rsid w:val="005F6E4D"/>
-    <w:pPr>
-      <w:widowControl w:val="0"/>
-      <w:spacing w:after="0" w:line="240" w:lineRule="auto"/>
-      <w:jc w:val="left"/>
-    </w:pPr>
-    <w:rPr>
-      <w:rFonts w:ascii="Cambria" w:eastAsia="Times New Roman" w:hAnsi="Cambria" w:cs="Times New Roman"/>
-      <w:sz w:val="24"/>
-      <w:szCs w:val="20"/>
-    </w:rPr>
-  </w:style>
-  <w:style w:type="character" w:customStyle="1" w:styleId="FootnoteTextChar">
-    <w:name w:val="Footnote Text Char"/>
-    <w:basedOn w:val="DefaultParagraphFont"/>
-    <w:link w:val="FootnoteText"/>
-    <w:uiPriority w:val="99"/>
-    <w:rsid w:val="005F6E4D"/>
-    <w:rPr>
-      <w:rFonts w:ascii="Cambria" w:eastAsia="Times New Roman" w:hAnsi="Cambria" w:cs="Times New Roman"/>
-      <w:sz w:val="24"/>
-      <w:szCs w:val="20"/>
-    </w:rPr>
-  </w:style>
-  <w:style w:type="paragraph" w:customStyle="1" w:styleId="Rubric">
-    <w:name w:val="Rubric"/>
-    <w:basedOn w:val="Normal"/>
-    <w:qFormat/>
-    <w:rsid w:val="00191F07"/>
-    <w:pPr>
-      <w:spacing w:line="276" w:lineRule="auto"/>
-    </w:pPr>
-    <w:rPr>
-      <w:rFonts w:ascii="Garamond" w:hAnsi="Garamond"/>
-      <w:i/>
-      <w:sz w:val="24"/>
-      <w:lang w:val="en-CA"/>
-    </w:rPr>
-  </w:style>
-  <w:style w:type="paragraph" w:customStyle="1" w:styleId="footnote">
-    <w:name w:val="footnote"/>
-    <w:basedOn w:val="FootnoteText"/>
-    <w:link w:val="footnoteChar"/>
-    <w:qFormat/>
-    <w:rsid w:val="00191F07"/>
-    <w:rPr>
-      <w:rFonts w:ascii="Garamond" w:hAnsi="Garamond"/>
-      <w:sz w:val="18"/>
-    </w:rPr>
-  </w:style>
-  <w:style w:type="character" w:customStyle="1" w:styleId="footnoteChar">
-    <w:name w:val="footnote Char"/>
-    <w:basedOn w:val="FootnoteTextChar"/>
-    <w:link w:val="footnote"/>
-    <w:rsid w:val="00191F07"/>
-    <w:rPr>
-      <w:rFonts w:ascii="Garamond" w:eastAsia="Times New Roman" w:hAnsi="Garamond" w:cs="Times New Roman"/>
-      <w:sz w:val="18"/>
-      <w:szCs w:val="20"/>
-    </w:rPr>
-  </w:style>
-</w:styles>
-</file>
-
-<file path=word/stylesWithEffects.xml><?xml version="1.0" encoding="utf-8"?>
-<w:styles xmlns:wpc="http://schemas.microsoft.com/office/word/2010/wordprocessingCanvas" xmlns:mc="http://schemas.openxmlformats.org/markup-compatibility/2006" xmlns:o="urn:schemas-microsoft-com:office:office" xmlns:r="http://schemas.openxmlformats.org/officeDocument/2006/relationships" xmlns:m="http://schemas.openxmlformats.org/officeDocument/2006/math" xmlns:v="urn:schemas-microsoft-com:vml" xmlns:wp14="http://schemas.microsoft.com/office/word/2010/wordprocessingDrawing" xmlns:wp="http://schemas.openxmlformats.org/drawingml/2006/wordprocessingDrawing" xmlns:w10="urn:schemas-microsoft-com:office:word" xmlns:w="http://schemas.openxmlformats.org/wordprocessingml/2006/main" xmlns:w14="http://schemas.microsoft.com/office/word/2010/wordml" xmlns:wpg="http://schemas.microsoft.com/office/word/2010/wordprocessingGroup" xmlns:wpi="http://schemas.microsoft.com/office/word/2010/wordprocessingInk" xmlns:wne="http://schemas.microsoft.com/office/word/2006/wordml" xmlns:wps="http://schemas.microsoft.com/office/word/2010/wordprocessingShape" mc:Ignorable="w14 wp14">
-  <w:docDefaults>
-    <w:rPrDefault>
-      <w:rPr>
-        <w:rFonts w:asciiTheme="minorHAnsi" w:eastAsiaTheme="minorHAnsi" w:hAnsiTheme="minorHAnsi" w:cstheme="minorBidi"/>
-        <w:sz w:val="22"/>
-        <w:szCs w:val="22"/>
-        <w:lang w:val="en-US" w:eastAsia="en-US" w:bidi="ar-SA"/>
-      </w:rPr>
-    </w:rPrDefault>
-    <w:pPrDefault>
-      <w:pPr>
-        <w:spacing w:after="200" w:line="276" w:lineRule="auto"/>
-      </w:pPr>
-    </w:pPrDefault>
-  </w:docDefaults>
-  <w:latentStyles w:defLockedState="0" w:defUIPriority="99" w:defSemiHidden="1" w:defUnhideWhenUsed="1" w:defQFormat="0" w:count="267">
-    <w:lsdException w:name="Normal" w:semiHidden="0" w:uiPriority="0" w:unhideWhenUsed="0" w:qFormat="1"/>
-    <w:lsdException w:name="heading 1" w:semiHidden="0" w:uiPriority="9" w:unhideWhenUsed="0" w:qFormat="1"/>
-    <w:lsdException w:name="heading 2" w:uiPriority="9" w:qFormat="1"/>
-    <w:lsdException w:name="heading 3" w:uiPriority="9" w:qFormat="1"/>
-    <w:lsdException w:name="heading 4" w:uiPriority="9" w:qFormat="1"/>
-    <w:lsdException w:name="heading 5" w:uiPriority="9" w:qFormat="1"/>
-    <w:lsdException w:name="heading 6" w:uiPriority="9" w:qFormat="1"/>
-    <w:lsdException w:name="heading 7" w:uiPriority="9" w:qFormat="1"/>
-    <w:lsdException w:name="heading 8" w:uiPriority="9" w:qFormat="1"/>
-    <w:lsdException w:name="heading 9" w:uiPriority="9" w:qFormat="1"/>
-    <w:lsdException w:name="toc 1" w:uiPriority="39"/>
-    <w:lsdException w:name="toc 2" w:uiPriority="39"/>
-    <w:lsdException w:name="toc 3" w:uiPriority="39"/>
-    <w:lsdException w:name="toc 4" w:uiPriority="39"/>
-    <w:lsdException w:name="toc 5" w:uiPriority="39"/>
-    <w:lsdException w:name="toc 6" w:uiPriority="39"/>
-    <w:lsdException w:name="toc 7" w:uiPriority="39"/>
-    <w:lsdException w:name="toc 8" w:uiPriority="39"/>
-    <w:lsdException w:name="toc 9" w:uiPriority="39"/>
-    <w:lsdException w:name="annotation text" w:uiPriority="0"/>
-    <w:lsdException w:name="caption" w:uiPriority="35" w:qFormat="1"/>
-    <w:lsdException w:name="annotation reference" w:uiPriority="0"/>
-    <w:lsdException w:name="Title" w:semiHidden="0" w:uiPriority="10" w:unhideWhenUsed="0" w:qFormat="1"/>
-    <w:lsdException w:name="Default Paragraph Font" w:uiPriority="1"/>
-    <w:lsdException w:name="Subtitle" w:semiHidden="0" w:uiPriority="11" w:unhideWhenUsed="0" w:qFormat="1"/>
-    <w:lsdException w:name="Strong" w:semiHidden="0" w:uiPriority="22" w:unhideWhenUsed="0" w:qFormat="1"/>
-    <w:lsdException w:name="Emphasis" w:semiHidden="0" w:uiPriority="20" w:unhideWhenUsed="0" w:qFormat="1"/>
-    <w:lsdException w:name="Table Grid" w:semiHidden="0" w:uiPriority="59" w:unhideWhenUsed="0"/>
-    <w:lsdException w:name="Placeholder Text" w:unhideWhenUsed="0"/>
-    <w:lsdException w:name="No Spacing" w:semiHidden="0" w:uiPriority="1" w:unhideWhenUsed="0" w:qFormat="1"/>
-    <w:lsdException w:name="Light Shading" w:semiHidden="0" w:uiPriority="60" w:unhideWhenUsed="0"/>
-    <w:lsdException w:name="Light List" w:semiHidden="0" w:uiPriority="61" w:unhideWhenUsed="0"/>
-    <w:lsdException w:name="Light Grid" w:semiHidden="0" w:uiPriority="62" w:unhideWhenUsed="0"/>
-    <w:lsdException w:name="Medium Shading 1" w:semiHidden="0" w:uiPriority="63" w:unhideWhenUsed="0"/>
-    <w:lsdException w:name="Medium Shading 2" w:semiHidden="0" w:uiPriority="64" w:unhideWhenUsed="0"/>
-    <w:lsdException w:name="Medium List 1" w:semiHidden="0" w:uiPriority="65" w:unhideWhenUsed="0"/>
-    <w:lsdException w:name="Medium List 2" w:semiHidden="0" w:uiPriority="66" w:unhideWhenUsed="0"/>
-    <w:lsdException w:name="Medium Grid 1" w:semiHidden="0" w:uiPriority="67" w:unhideWhenUsed="0"/>
-    <w:lsdException w:name="Medium Grid 2" w:semiHidden="0" w:uiPriority="68" w:unhideWhenUsed="0"/>
-    <w:lsdException w:name="Medium Grid 3" w:semiHidden="0" w:uiPriority="69" w:unhideWhenUsed="0"/>
-    <w:lsdException w:name="Dark List" w:semiHidden="0" w:uiPriority="70" w:unhideWhenUsed="0"/>
-    <w:lsdException w:name="Colorful Shading" w:semiHidden="0" w:uiPriority="71" w:unhideWhenUsed="0"/>
-    <w:lsdException w:name="Colorful List" w:semiHidden="0" w:uiPriority="72" w:unhideWhenUsed="0"/>
-    <w:lsdException w:name="Colorful Grid" w:semiHidden="0" w:uiPriority="73" w:unhideWhenUsed="0"/>
-    <w:lsdException w:name="Light Shading Accent 1" w:semiHidden="0" w:uiPriority="60" w:unhideWhenUsed="0"/>
-    <w:lsdException w:name="Light List Accent 1" w:semiHidden="0" w:uiPriority="61" w:unhideWhenUsed="0"/>
-    <w:lsdException w:name="Light Grid Accent 1" w:semiHidden="0" w:uiPriority="62" w:unhideWhenUsed="0"/>
-    <w:lsdException w:name="Medium Shading 1 Accent 1" w:semiHidden="0" w:uiPriority="63" w:unhideWhenUsed="0"/>
-    <w:lsdException w:name="Medium Shading 2 Accent 1" w:semiHidden="0" w:uiPriority="64" w:unhideWhenUsed="0"/>
-    <w:lsdException w:name="Medium List 1 Accent 1" w:semiHidden="0" w:uiPriority="65" w:unhideWhenUsed="0"/>
-    <w:lsdException w:name="Revision" w:unhideWhenUsed="0"/>
-    <w:lsdException w:name="List Paragraph" w:semiHidden="0" w:uiPriority="34" w:unhideWhenUsed="0" w:qFormat="1"/>
-    <w:lsdException w:name="Quote" w:semiHidden="0" w:uiPriority="29" w:unhideWhenUsed="0" w:qFormat="1"/>
-    <w:lsdException w:name="Intense Quote" w:semiHidden="0" w:uiPriority="30" w:unhideWhenUsed="0" w:qFormat="1"/>
-    <w:lsdException w:name="Medium List 2 Accent 1" w:semiHidden="0" w:uiPriority="66" w:unhideWhenUsed="0"/>
-    <w:lsdException w:name="Medium Grid 1 Accent 1" w:semiHidden="0" w:uiPriority="67" w:unhideWhenUsed="0"/>
-    <w:lsdException w:name="Medium Grid 2 Accent 1" w:semiHidden="0" w:uiPriority="68" w:unhideWhenUsed="0"/>
-    <w:lsdException w:name="Medium Grid 3 Accent 1" w:semiHidden="0" w:uiPriority="69" w:unhideWhenUsed="0"/>
-    <w:lsdException w:name="Dark List Accent 1" w:semiHidden="0" w:uiPriority="70" w:unhideWhenUsed="0"/>
-    <w:lsdException w:name="Colorful Shading Accent 1" w:semiHidden="0" w:uiPriority="71" w:unhideWhenUsed="0"/>
-    <w:lsdException w:name="Colorful List Accent 1" w:semiHidden="0" w:uiPriority="72" w:unhideWhenUsed="0"/>
-    <w:lsdException w:name="Colorful Grid Accent 1" w:semiHidden="0" w:uiPriority="73" w:unhideWhenUsed="0"/>
-    <w:lsdException w:name="Light Shading Accent 2" w:semiHidden="0" w:uiPriority="60" w:unhideWhenUsed="0"/>
-    <w:lsdException w:name="Light List Accent 2" w:semiHidden="0" w:uiPriority="61" w:unhideWhenUsed="0"/>
-    <w:lsdException w:name="Light Grid Accent 2" w:semiHidden="0" w:uiPriority="62" w:unhideWhenUsed="0"/>
-    <w:lsdException w:name="Medium Shading 1 Accent 2" w:semiHidden="0" w:uiPriority="63" w:unhideWhenUsed="0"/>
-    <w:lsdException w:name="Medium Shading 2 Accent 2" w:semiHidden="0" w:uiPriority="64" w:unhideWhenUsed="0"/>
-    <w:lsdException w:name="Medium List 1 Accent 2" w:semiHidden="0" w:uiPriority="65" w:unhideWhenUsed="0"/>
-    <w:lsdException w:name="Medium List 2 Accent 2" w:semiHidden="0" w:uiPriority="66" w:unhideWhenUsed="0"/>
-    <w:lsdException w:name="Medium Grid 1 Accent 2" w:semiHidden="0" w:uiPriority="67" w:unhideWhenUsed="0"/>
-    <w:lsdException w:name="Medium Grid 2 Accent 2" w:semiHidden="0" w:uiPriority="68" w:unhideWhenUsed="0"/>
-    <w:lsdException w:name="Medium Grid 3 Accent 2" w:semiHidden="0" w:uiPriority="69" w:unhideWhenUsed="0"/>
-    <w:lsdException w:name="Dark List Accent 2" w:semiHidden="0" w:uiPriority="70" w:unhideWhenUsed="0"/>
-    <w:lsdException w:name="Colorful Shading Accent 2" w:semiHidden="0" w:uiPriority="71" w:unhideWhenUsed="0"/>
-    <w:lsdException w:name="Colorful List Accent 2" w:semiHidden="0" w:uiPriority="72" w:unhideWhenUsed="0"/>
-    <w:lsdException w:name="Colorful Grid Accent 2" w:semiHidden="0" w:uiPriority="73" w:unhideWhenUsed="0"/>
-    <w:lsdException w:name="Light Shading Accent 3" w:semiHidden="0" w:uiPriority="60" w:unhideWhenUsed="0"/>
-    <w:lsdException w:name="Light List Accent 3" w:semiHidden="0" w:uiPriority="61" w:unhideWhenUsed="0"/>
-    <w:lsdException w:name="Light Grid Accent 3" w:semiHidden="0" w:uiPriority="62" w:unhideWhenUsed="0"/>
-    <w:lsdException w:name="Medium Shading 1 Accent 3" w:semiHidden="0" w:uiPriority="63" w:unhideWhenUsed="0"/>
-    <w:lsdException w:name="Medium Shading 2 Accent 3" w:semiHidden="0" w:uiPriority="64" w:unhideWhenUsed="0"/>
-    <w:lsdException w:name="Medium List 1 Accent 3" w:semiHidden="0" w:uiPriority="65" w:unhideWhenUsed="0"/>
-    <w:lsdException w:name="Medium List 2 Accent 3" w:semiHidden="0" w:uiPriority="66" w:unhideWhenUsed="0"/>
-    <w:lsdException w:name="Medium Grid 1 Accent 3" w:semiHidden="0" w:uiPriority="67" w:unhideWhenUsed="0"/>
-    <w:lsdException w:name="Medium Grid 2 Accent 3" w:semiHidden="0" w:uiPriority="68" w:unhideWhenUsed="0"/>
-    <w:lsdException w:name="Medium Grid 3 Accent 3" w:semiHidden="0" w:uiPriority="69" w:unhideWhenUsed="0"/>
-    <w:lsdException w:name="Dark List Accent 3" w:semiHidden="0" w:uiPriority="70" w:unhideWhenUsed="0"/>
-    <w:lsdException w:name="Colorful Shading Accent 3" w:semiHidden="0" w:uiPriority="71" w:unhideWhenUsed="0"/>
-    <w:lsdException w:name="Colorful List Accent 3" w:semiHidden="0" w:uiPriority="72" w:unhideWhenUsed="0"/>
-    <w:lsdException w:name="Colorful Grid Accent 3" w:semiHidden="0" w:uiPriority="73" w:unhideWhenUsed="0"/>
-    <w:lsdException w:name="Light Shading Accent 4" w:semiHidden="0" w:uiPriority="60" w:unhideWhenUsed="0"/>
-    <w:lsdException w:name="Light List Accent 4" w:semiHidden="0" w:uiPriority="61" w:unhideWhenUsed="0"/>
-    <w:lsdException w:name="Light Grid Accent 4" w:semiHidden="0" w:uiPriority="62" w:unhideWhenUsed="0"/>
-    <w:lsdException w:name="Medium Shading 1 Accent 4" w:semiHidden="0" w:uiPriority="63" w:unhideWhenUsed="0"/>
-    <w:lsdException w:name="Medium Shading 2 Accent 4" w:semiHidden="0" w:uiPriority="64" w:unhideWhenUsed="0"/>
-    <w:lsdException w:name="Medium List 1 Accent 4" w:semiHidden="0" w:uiPriority="65" w:unhideWhenUsed="0"/>
-    <w:lsdException w:name="Medium List 2 Accent 4" w:semiHidden="0" w:uiPriority="66" w:unhideWhenUsed="0"/>
-    <w:lsdException w:name="Medium Grid 1 Accent 4" w:semiHidden="0" w:uiPriority="67" w:unhideWhenUsed="0"/>
-    <w:lsdException w:name="Medium Grid 2 Accent 4" w:semiHidden="0" w:uiPriority="68" w:unhideWhenUsed="0"/>
-    <w:lsdException w:name="Medium Grid 3 Accent 4" w:semiHidden="0" w:uiPriority="69" w:unhideWhenUsed="0"/>
-    <w:lsdException w:name="Dark List Accent 4" w:semiHidden="0" w:uiPriority="70" w:unhideWhenUsed="0"/>
-    <w:lsdException w:name="Colorful Shading Accent 4" w:semiHidden="0" w:uiPriority="71" w:unhideWhenUsed="0"/>
-    <w:lsdException w:name="Colorful List Accent 4" w:semiHidden="0" w:uiPriority="72" w:unhideWhenUsed="0"/>
-    <w:lsdException w:name="Colorful Grid Accent 4" w:semiHidden="0" w:uiPriority="73" w:unhideWhenUsed="0"/>
-    <w:lsdException w:name="Light Shading Accent 5" w:semiHidden="0" w:uiPriority="60" w:unhideWhenUsed="0"/>
-    <w:lsdException w:name="Light List Accent 5" w:semiHidden="0" w:uiPriority="61" w:unhideWhenUsed="0"/>
-    <w:lsdException w:name="Light Grid Accent 5" w:semiHidden="0" w:uiPriority="62" w:unhideWhenUsed="0"/>
-    <w:lsdException w:name="Medium Shading 1 Accent 5" w:semiHidden="0" w:uiPriority="63" w:unhideWhenUsed="0"/>
-    <w:lsdException w:name="Medium Shading 2 Accent 5" w:semiHidden="0" w:uiPriority="64" w:unhideWhenUsed="0"/>
-    <w:lsdException w:name="Medium List 1 Accent 5" w:semiHidden="0" w:uiPriority="65" w:unhideWhenUsed="0"/>
-    <w:lsdException w:name="Medium List 2 Accent 5" w:semiHidden="0" w:uiPriority="66" w:unhideWhenUsed="0"/>
-    <w:lsdException w:name="Medium Grid 1 Accent 5" w:semiHidden="0" w:uiPriority="67" w:unhideWhenUsed="0"/>
-    <w:lsdException w:name="Medium Grid 2 Accent 5" w:semiHidden="0" w:uiPriority="68" w:unhideWhenUsed="0"/>
-    <w:lsdException w:name="Medium Grid 3 Accent 5" w:semiHidden="0" w:uiPriority="69" w:unhideWhenUsed="0"/>
-    <w:lsdException w:name="Dark List Accent 5" w:semiHidden="0" w:uiPriority="70" w:unhideWhenUsed="0"/>
-    <w:lsdException w:name="Colorful Shading Accent 5" w:semiHidden="0" w:uiPriority="71" w:unhideWhenUsed="0"/>
-    <w:lsdException w:name="Colorful List Accent 5" w:semiHidden="0" w:uiPriority="72" w:unhideWhenUsed="0"/>
-    <w:lsdException w:name="Colorful Grid Accent 5" w:semiHidden="0" w:uiPriority="73" w:unhideWhenUsed="0"/>
-    <w:lsdException w:name="Light Shading Accent 6" w:semiHidden="0" w:uiPriority="60" w:unhideWhenUsed="0"/>
-    <w:lsdException w:name="Light List Accent 6" w:semiHidden="0" w:uiPriority="61" w:unhideWhenUsed="0"/>
-    <w:lsdException w:name="Light Grid Accent 6" w:semiHidden="0" w:uiPriority="62" w:unhideWhenUsed="0"/>
-    <w:lsdException w:name="Medium Shading 1 Accent 6" w:semiHidden="0" w:uiPriority="63" w:unhideWhenUsed="0"/>
-    <w:lsdException w:name="Medium Shading 2 Accent 6" w:semiHidden="0" w:uiPriority="64" w:unhideWhenUsed="0"/>
-    <w:lsdException w:name="Medium List 1 Accent 6" w:semiHidden="0" w:uiPriority="65" w:unhideWhenUsed="0"/>
-    <w:lsdException w:name="Medium List 2 Accent 6" w:semiHidden="0" w:uiPriority="66" w:unhideWhenUsed="0"/>
-    <w:lsdException w:name="Medium Grid 1 Accent 6" w:semiHidden="0" w:uiPriority="67" w:unhideWhenUsed="0"/>
-    <w:lsdException w:name="Medium Grid 2 Accent 6" w:semiHidden="0" w:uiPriority="68" w:unhideWhenUsed="0"/>
-    <w:lsdException w:name="Medium Grid 3 Accent 6" w:semiHidden="0" w:uiPriority="69" w:unhideWhenUsed="0"/>
-    <w:lsdException w:name="Dark List Accent 6" w:semiHidden="0" w:uiPriority="70" w:unhideWhenUsed="0"/>
-    <w:lsdException w:name="Colorful Shading Accent 6" w:semiHidden="0" w:uiPriority="71" w:unhideWhenUsed="0"/>
-    <w:lsdException w:name="Colorful List Accent 6" w:semiHidden="0" w:uiPriority="72" w:unhideWhenUsed="0"/>
-    <w:lsdException w:name="Colorful Grid Accent 6" w:semiHidden="0" w:uiPriority="73" w:unhideWhenUsed="0"/>
-    <w:lsdException w:name="Subtle Emphasis" w:semiHidden="0" w:uiPriority="19" w:unhideWhenUsed="0" w:qFormat="1"/>
-    <w:lsdException w:name="Intense Emphasis" w:semiHidden="0" w:uiPriority="21" w:unhideWhenUsed="0" w:qFormat="1"/>
-    <w:lsdException w:name="Subtle Reference" w:semiHidden="0" w:uiPriority="31" w:unhideWhenUsed="0" w:qFormat="1"/>
-    <w:lsdException w:name="Intense Reference" w:semiHidden="0" w:uiPriority="32" w:unhideWhenUsed="0" w:qFormat="1"/>
-    <w:lsdException w:name="Book Title" w:semiHidden="0" w:uiPriority="33" w:unhideWhenUsed="0" w:qFormat="1"/>
-    <w:lsdException w:name="Bibliography" w:uiPriority="37"/>
-    <w:lsdException w:name="TOC Heading" w:uiPriority="39" w:qFormat="1"/>
+  <w:latentStyles w:defLockedState="0" w:defUIPriority="99" w:defSemiHidden="0" w:defUnhideWhenUsed="0" w:defQFormat="0" w:count="375">
+    <w:lsdException w:name="Normal" w:uiPriority="0" w:qFormat="1"/>
+    <w:lsdException w:name="heading 1" w:uiPriority="9" w:qFormat="1"/>
+    <w:lsdException w:name="heading 2" w:semiHidden="1" w:uiPriority="9" w:unhideWhenUsed="1" w:qFormat="1"/>
+    <w:lsdException w:name="heading 3" w:semiHidden="1" w:uiPriority="9" w:unhideWhenUsed="1" w:qFormat="1"/>
+    <w:lsdException w:name="heading 4" w:semiHidden="1" w:uiPriority="9" w:unhideWhenUsed="1" w:qFormat="1"/>
+    <w:lsdException w:name="heading 5" w:semiHidden="1" w:uiPriority="9" w:unhideWhenUsed="1" w:qFormat="1"/>
+    <w:lsdException w:name="heading 6" w:semiHidden="1" w:uiPriority="9" w:unhideWhenUsed="1" w:qFormat="1"/>
+    <w:lsdException w:name="heading 7" w:semiHidden="1" w:uiPriority="9" w:unhideWhenUsed="1" w:qFormat="1"/>
+    <w:lsdException w:name="heading 8" w:semiHidden="1" w:uiPriority="9" w:unhideWhenUsed="1" w:qFormat="1"/>
+    <w:lsdException w:name="heading 9" w:semiHidden="1" w:uiPriority="9" w:unhideWhenUsed="1" w:qFormat="1"/>
+    <w:lsdException w:name="index 1" w:semiHidden="1" w:unhideWhenUsed="1"/>
+    <w:lsdException w:name="index 2" w:semiHidden="1" w:unhideWhenUsed="1"/>
+    <w:lsdException w:name="index 3" w:semiHidden="1" w:unhideWhenUsed="1"/>
+    <w:lsdException w:name="index 4" w:semiHidden="1" w:unhideWhenUsed="1"/>
+    <w:lsdException w:name="index 5" w:semiHidden="1" w:unhideWhenUsed="1"/>
+    <w:lsdException w:name="index 6" w:semiHidden="1" w:unhideWhenUsed="1"/>
+    <w:lsdException w:name="index 7" w:semiHidden="1" w:unhideWhenUsed="1"/>
+    <w:lsdException w:name="index 8" w:semiHidden="1" w:unhideWhenUsed="1"/>
+    <w:lsdException w:name="index 9" w:semiHidden="1" w:unhideWhenUsed="1"/>
+    <w:lsdException w:name="toc 1" w:semiHidden="1" w:uiPriority="39" w:unhideWhenUsed="1"/>
+    <w:lsdException w:name="toc 2" w:semiHidden="1" w:uiPriority="39" w:unhideWhenUsed="1"/>
+    <w:lsdException w:name="toc 3" w:semiHidden="1" w:uiPriority="39" w:unhideWhenUsed="1"/>
+    <w:lsdException w:name="toc 4" w:semiHidden="1" w:uiPriority="39" w:unhideWhenUsed="1"/>
+    <w:lsdException w:name="toc 5" w:semiHidden="1" w:uiPriority="39" w:unhideWhenUsed="1"/>
+    <w:lsdException w:name="toc 6" w:semiHidden="1" w:uiPriority="39" w:unhideWhenUsed="1"/>
+    <w:lsdException w:name="toc 7" w:semiHidden="1" w:uiPriority="39" w:unhideWhenUsed="1"/>
+    <w:lsdException w:name="toc 8" w:semiHidden="1" w:uiPriority="39" w:unhideWhenUsed="1"/>
+    <w:lsdException w:name="toc 9" w:semiHidden="1" w:uiPriority="39" w:unhideWhenUsed="1"/>
+    <w:lsdException w:name="Normal Indent" w:semiHidden="1" w:unhideWhenUsed="1"/>
+    <w:lsdException w:name="footnote text" w:semiHidden="1" w:unhideWhenUsed="1"/>
+    <w:lsdException w:name="annotation text" w:semiHidden="1" w:uiPriority="0" w:unhideWhenUsed="1"/>
+    <w:lsdException w:name="header" w:semiHidden="1" w:unhideWhenUsed="1"/>
+    <w:lsdException w:name="footer" w:semiHidden="1" w:unhideWhenUsed="1"/>
+    <w:lsdException w:name="index heading" w:semiHidden="1" w:unhideWhenUsed="1"/>
+    <w:lsdException w:name="caption" w:semiHidden="1" w:uiPriority="35" w:unhideWhenUsed="1" w:qFormat="1"/>
+    <w:lsdException w:name="table of figures" w:semiHidden="1" w:unhideWhenUsed="1"/>
+    <w:lsdException w:name="envelope address" w:semiHidden="1" w:unhideWhenUsed="1"/>
+    <w:lsdException w:name="envelope return" w:semiHidden="1" w:unhideWhenUsed="1"/>
+    <w:lsdException w:name="footnote reference" w:semiHidden="1" w:unhideWhenUsed="1"/>
+    <w:lsdException w:name="annotation reference" w:semiHidden="1" w:uiPriority="0" w:unhideWhenUsed="1"/>
+    <w:lsdException w:name="line number" w:semiHidden="1" w:unhideWhenUsed="1"/>
+    <w:lsdException w:name="page number" w:semiHidden="1" w:unhideWhenUsed="1"/>
+    <w:lsdException w:name="endnote reference" w:semiHidden="1" w:unhideWhenUsed="1"/>
+    <w:lsdException w:name="endnote text" w:semiHidden="1" w:unhideWhenUsed="1"/>
+    <w:lsdException w:name="table of authorities" w:semiHidden="1" w:unhideWhenUsed="1"/>
+    <w:lsdException w:name="macro" w:semiHidden="1" w:unhideWhenUsed="1"/>
+    <w:lsdException w:name="toa heading" w:semiHidden="1" w:unhideWhenUsed="1"/>
+    <w:lsdException w:name="List" w:semiHidden="1" w:unhideWhenUsed="1"/>
+    <w:lsdException w:name="List Bullet" w:semiHidden="1" w:unhideWhenUsed="1"/>
+    <w:lsdException w:name="List Number" w:semiHidden="1" w:unhideWhenUsed="1"/>
+    <w:lsdException w:name="List 2" w:semiHidden="1" w:unhideWhenUsed="1"/>
+    <w:lsdException w:name="List 3" w:semiHidden="1" w:unhideWhenUsed="1"/>
+    <w:lsdException w:name="List 4" w:semiHidden="1" w:unhideWhenUsed="1"/>
+    <w:lsdException w:name="List 5" w:semiHidden="1" w:unhideWhenUsed="1"/>
+    <w:lsdException w:name="List Bullet 2" w:semiHidden="1" w:unhideWhenUsed="1"/>
+    <w:lsdException w:name="List Bullet 3" w:semiHidden="1" w:unhideWhenUsed="1"/>
+    <w:lsdException w:name="List Bullet 4" w:semiHidden="1" w:unhideWhenUsed="1"/>
+    <w:lsdException w:name="List Bullet 5" w:semiHidden="1" w:unhideWhenUsed="1"/>
+    <w:lsdException w:name="List Number 2" w:semiHidden="1" w:unhideWhenUsed="1"/>
+    <w:lsdException w:name="List Number 3" w:semiHidden="1" w:unhideWhenUsed="1"/>
+    <w:lsdException w:name="List Number 4" w:semiHidden="1" w:unhideWhenUsed="1"/>
+    <w:lsdException w:name="List Number 5" w:semiHidden="1" w:unhideWhenUsed="1"/>
+    <w:lsdException w:name="Title" w:uiPriority="10" w:qFormat="1"/>
+    <w:lsdException w:name="Closing" w:semiHidden="1" w:unhideWhenUsed="1"/>
+    <w:lsdException w:name="Signature" w:semiHidden="1" w:unhideWhenUsed="1"/>
+    <w:lsdException w:name="Default Paragraph Font" w:semiHidden="1" w:uiPriority="1" w:unhideWhenUsed="1"/>
+    <w:lsdException w:name="Body Text" w:semiHidden="1" w:unhideWhenUsed="1"/>
+    <w:lsdException w:name="Body Text Indent" w:semiHidden="1" w:unhideWhenUsed="1"/>
+    <w:lsdException w:name="List Continue" w:semiHidden="1" w:unhideWhenUsed="1"/>
+    <w:lsdException w:name="List Continue 2" w:semiHidden="1" w:unhideWhenUsed="1"/>
+    <w:lsdException w:name="List Continue 3" w:semiHidden="1" w:unhideWhenUsed="1"/>
+    <w:lsdException w:name="List Continue 4" w:semiHidden="1" w:unhideWhenUsed="1"/>
+    <w:lsdException w:name="List Continue 5" w:semiHidden="1" w:unhideWhenUsed="1"/>
+    <w:lsdException w:name="Message Header" w:semiHidden="1" w:unhideWhenUsed="1"/>
+    <w:lsdException w:name="Subtitle" w:uiPriority="11" w:qFormat="1"/>
+    <w:lsdException w:name="Salutation" w:semiHidden="1" w:unhideWhenUsed="1"/>
+    <w:lsdException w:name="Date" w:semiHidden="1" w:unhideWhenUsed="1"/>
+    <w:lsdException w:name="Body Text First Indent" w:semiHidden="1" w:unhideWhenUsed="1"/>
+    <w:lsdException w:name="Body Text First Indent 2" w:semiHidden="1" w:unhideWhenUsed="1"/>
+    <w:lsdException w:name="Note Heading" w:semiHidden="1" w:unhideWhenUsed="1"/>
+    <w:lsdException w:name="Body Text 2" w:semiHidden="1" w:unhideWhenUsed="1"/>
+    <w:lsdException w:name="Body Text 3" w:semiHidden="1" w:unhideWhenUsed="1"/>
+    <w:lsdException w:name="Body Text Indent 2" w:semiHidden="1" w:unhideWhenUsed="1"/>
+    <w:lsdException w:name="Body Text Indent 3" w:semiHidden="1" w:unhideWhenUsed="1"/>
+    <w:lsdException w:name="Block Text" w:semiHidden="1" w:unhideWhenUsed="1"/>
+    <w:lsdException w:name="Hyperlink" w:semiHidden="1" w:unhideWhenUsed="1"/>
+    <w:lsdException w:name="FollowedHyperlink" w:semiHidden="1" w:unhideWhenUsed="1"/>
+    <w:lsdException w:name="Strong" w:uiPriority="22" w:qFormat="1"/>
+    <w:lsdException w:name="Emphasis" w:uiPriority="20" w:qFormat="1"/>
+    <w:lsdException w:name="Document Map" w:semiHidden="1" w:unhideWhenUsed="1"/>
+    <w:lsdException w:name="Plain Text" w:semiHidden="1" w:unhideWhenUsed="1"/>
+    <w:lsdException w:name="E-mail Signature" w:semiHidden="1" w:unhideWhenUsed="1"/>
+    <w:lsdException w:name="HTML Top of Form" w:semiHidden="1" w:unhideWhenUsed="1"/>
+    <w:lsdException w:name="HTML Bottom of Form" w:semiHidden="1" w:unhideWhenUsed="1"/>
+    <w:lsdException w:name="Normal (Web)" w:semiHidden="1" w:unhideWhenUsed="1"/>
+    <w:lsdException w:name="HTML Acronym" w:semiHidden="1" w:unhideWhenUsed="1"/>
+    <w:lsdException w:name="HTML Address" w:semiHidden="1" w:unhideWhenUsed="1"/>
+    <w:lsdException w:name="HTML Cite" w:semiHidden="1" w:unhideWhenUsed="1"/>
+    <w:lsdException w:name="HTML Code" w:semiHidden="1" w:unhideWhenUsed="1"/>
+    <w:lsdException w:name="HTML Definition" w:semiHidden="1" w:unhideWhenUsed="1"/>
+    <w:lsdException w:name="HTML Keyboard" w:semiHidden="1" w:unhideWhenUsed="1"/>
+    <w:lsdException w:name="HTML Preformatted" w:semiHidden="1" w:unhideWhenUsed="1"/>
+    <w:lsdException w:name="HTML Sample" w:semiHidden="1" w:unhideWhenUsed="1"/>
+    <w:lsdException w:name="HTML Typewriter" w:semiHidden="1" w:unhideWhenUsed="1"/>
+    <w:lsdException w:name="HTML Variable" w:semiHidden="1" w:unhideWhenUsed="1"/>
+    <w:lsdException w:name="Normal Table" w:semiHidden="1" w:unhideWhenUsed="1"/>
+    <w:lsdException w:name="annotation subject" w:semiHidden="1" w:unhideWhenUsed="1"/>
+    <w:lsdException w:name="No List" w:semiHidden="1" w:unhideWhenUsed="1"/>
+    <w:lsdException w:name="Outline List 1" w:semiHidden="1" w:unhideWhenUsed="1"/>
+    <w:lsdException w:name="Outline List 2" w:semiHidden="1" w:unhideWhenUsed="1"/>
+    <w:lsdException w:name="Outline List 3" w:semiHidden="1" w:unhideWhenUsed="1"/>
+    <w:lsdException w:name="Table Simple 1" w:semiHidden="1" w:unhideWhenUsed="1"/>
+    <w:lsdException w:name="Table Simple 2" w:semiHidden="1" w:unhideWhenUsed="1"/>
+    <w:lsdException w:name="Table Simple 3" w:semiHidden="1" w:unhideWhenUsed="1"/>
+    <w:lsdException w:name="Table Classic 1" w:semiHidden="1" w:unhideWhenUsed="1"/>
+    <w:lsdException w:name="Table Classic 2" w:semiHidden="1" w:unhideWhenUsed="1"/>
+    <w:lsdException w:name="Table Classic 3" w:semiHidden="1" w:unhideWhenUsed="1"/>
+    <w:lsdException w:name="Table Classic 4" w:semiHidden="1" w:unhideWhenUsed="1"/>
+    <w:lsdException w:name="Table Colorful 1" w:semiHidden="1" w:unhideWhenUsed="1"/>
+    <w:lsdException w:name="Table Colorful 2" w:semiHidden="1" w:unhideWhenUsed="1"/>
+    <w:lsdException w:name="Table Colorful 3" w:semiHidden="1" w:unhideWhenUsed="1"/>
+    <w:lsdException w:name="Table Columns 1" w:semiHidden="1" w:unhideWhenUsed="1"/>
+    <w:lsdException w:name="Table Columns 2" w:semiHidden="1" w:unhideWhenUsed="1"/>
+    <w:lsdException w:name="Table Columns 3" w:semiHidden="1" w:unhideWhenUsed="1"/>
+    <w:lsdException w:name="Table Columns 4" w:semiHidden="1" w:unhideWhenUsed="1"/>
+    <w:lsdException w:name="Table Columns 5" w:semiHidden="1" w:unhideWhenUsed="1"/>
+    <w:lsdException w:name="Table Grid 1" w:semiHidden="1" w:unhideWhenUsed="1"/>
+    <w:lsdException w:name="Table Grid 2" w:semiHidden="1" w:unhideWhenUsed="1"/>
+    <w:lsdException w:name="Table Grid 3" w:semiHidden="1" w:unhideWhenUsed="1"/>
+    <w:lsdException w:name="Table Grid 4" w:semiHidden="1" w:unhideWhenUsed="1"/>
+    <w:lsdException w:name="Table Grid 5" w:semiHidden="1" w:unhideWhenUsed="1"/>
+    <w:lsdException w:name="Table Grid 6" w:semiHidden="1" w:unhideWhenUsed="1"/>
+    <w:lsdException w:name="Table Grid 7" w:semiHidden="1" w:unhideWhenUsed="1"/>
+    <w:lsdException w:name="Table Grid 8" w:semiHidden="1" w:unhideWhenUsed="1"/>
+    <w:lsdException w:name="Table List 1" w:semiHidden="1" w:unhideWhenUsed="1"/>
+    <w:lsdException w:name="Table List 2" w:semiHidden="1" w:unhideWhenUsed="1"/>
+    <w:lsdException w:name="Table List 3" w:semiHidden="1" w:unhideWhenUsed="1"/>
+    <w:lsdException w:name="Table List 4" w:semiHidden="1" w:unhideWhenUsed="1"/>
+    <w:lsdException w:name="Table List 5" w:semiHidden="1" w:unhideWhenUsed="1"/>
+    <w:lsdException w:name="Table List 6" w:semiHidden="1" w:unhideWhenUsed="1"/>
+    <w:lsdException w:name="Table List 7" w:semiHidden="1" w:unhideWhenUsed="1"/>
+    <w:lsdException w:name="Table List 8" w:semiHidden="1" w:unhideWhenUsed="1"/>
+    <w:lsdException w:name="Table 3D effects 1" w:semiHidden="1" w:unhideWhenUsed="1"/>
+    <w:lsdException w:name="Table 3D effects 2" w:semiHidden="1" w:unhideWhenUsed="1"/>
+    <w:lsdException w:name="Table 3D effects 3" w:semiHidden="1" w:unhideWhenUsed="1"/>
+    <w:lsdException w:name="Table Contemporary" w:semiHidden="1" w:unhideWhenUsed="1"/>
+    <w:lsdException w:name="Table Elegant" w:semiHidden="1" w:unhideWhenUsed="1"/>
+    <w:lsdException w:name="Table Professional" w:semiHidden="1" w:unhideWhenUsed="1"/>
+    <w:lsdException w:name="Table Subtle 1" w:semiHidden="1" w:unhideWhenUsed="1"/>
+    <w:lsdException w:name="Table Subtle 2" w:semiHidden="1" w:unhideWhenUsed="1"/>
+    <w:lsdException w:name="Table Web 1" w:semiHidden="1" w:unhideWhenUsed="1"/>
+    <w:lsdException w:name="Table Web 2" w:semiHidden="1" w:unhideWhenUsed="1"/>
+    <w:lsdException w:name="Table Web 3" w:semiHidden="1" w:unhideWhenUsed="1"/>
+    <w:lsdException w:name="Balloon Text" w:semiHidden="1" w:unhideWhenUsed="1"/>
+    <w:lsdException w:name="Table Grid" w:semiHidden="1" w:uiPriority="59" w:unhideWhenUsed="1"/>
+    <w:lsdException w:name="Table Theme" w:semiHidden="1" w:unhideWhenUsed="1"/>
+    <w:lsdException w:name="Placeholder Text" w:semiHidden="1"/>
+    <w:lsdException w:name="No Spacing" w:uiPriority="1" w:qFormat="1"/>
+    <w:lsdException w:name="Light Shading" w:uiPriority="60"/>
+    <w:lsdException w:name="Light List" w:uiPriority="61"/>
+    <w:lsdException w:name="Light Grid" w:uiPriority="62"/>
+    <w:lsdException w:name="Medium Shading 1" w:uiPriority="63"/>
+    <w:lsdException w:name="Medium Shading 2" w:uiPriority="64"/>
+    <w:lsdException w:name="Medium List 1" w:uiPriority="65"/>
+    <w:lsdException w:name="Medium List 2" w:uiPriority="66"/>
+    <w:lsdException w:name="Medium Grid 1" w:uiPriority="67"/>
+    <w:lsdException w:name="Medium Grid 2" w:uiPriority="68"/>
+    <w:lsdException w:name="Medium Grid 3" w:uiPriority="69"/>
+    <w:lsdException w:name="Dark List" w:uiPriority="70"/>
+    <w:lsdException w:name="Colorful Shading" w:uiPriority="71"/>
+    <w:lsdException w:name="Colorful List" w:uiPriority="72"/>
+    <w:lsdException w:name="Colorful Grid" w:uiPriority="73"/>
+    <w:lsdException w:name="Light Shading Accent 1" w:uiPriority="60"/>
+    <w:lsdException w:name="Light List Accent 1" w:uiPriority="61"/>
+    <w:lsdException w:name="Light Grid Accent 1" w:uiPriority="62"/>
+    <w:lsdException w:name="Medium Shading 1 Accent 1" w:uiPriority="63"/>
+    <w:lsdException w:name="Medium Shading 2 Accent 1" w:uiPriority="64"/>
+    <w:lsdException w:name="Medium List 1 Accent 1" w:uiPriority="65"/>
+    <w:lsdException w:name="Revision" w:semiHidden="1"/>
+    <w:lsdException w:name="List Paragraph" w:uiPriority="34" w:qFormat="1"/>
+    <w:lsdException w:name="Quote" w:uiPriority="29" w:qFormat="1"/>
+    <w:lsdException w:name="Intense Quote" w:uiPriority="30" w:qFormat="1"/>
+    <w:lsdException w:name="Medium List 2 Accent 1" w:uiPriority="66"/>
+    <w:lsdException w:name="Medium Grid 1 Accent 1" w:uiPriority="67"/>
+    <w:lsdException w:name="Medium Grid 2 Accent 1" w:uiPriority="68"/>
+    <w:lsdException w:name="Medium Grid 3 Accent 1" w:uiPriority="69"/>
+    <w:lsdException w:name="Dark List Accent 1" w:uiPriority="70"/>
+    <w:lsdException w:name="Colorful Shading Accent 1" w:uiPriority="71"/>
+    <w:lsdException w:name="Colorful List Accent 1" w:uiPriority="72"/>
+    <w:lsdException w:name="Colorful Grid Accent 1" w:uiPriority="73"/>
+    <w:lsdException w:name="Light Shading Accent 2" w:uiPriority="60"/>
+    <w:lsdException w:name="Light List Accent 2" w:uiPriority="61"/>
+    <w:lsdException w:name="Light Grid Accent 2" w:uiPriority="62"/>
+    <w:lsdException w:name="Medium Shading 1 Accent 2" w:uiPriority="63"/>
+    <w:lsdException w:name="Medium Shading 2 Accent 2" w:uiPriority="64"/>
+    <w:lsdException w:name="Medium List 1 Accent 2" w:uiPriority="65"/>
+    <w:lsdException w:name="Medium List 2 Accent 2" w:uiPriority="66"/>
+    <w:lsdException w:name="Medium Grid 1 Accent 2" w:uiPriority="67"/>
+    <w:lsdException w:name="Medium Grid 2 Accent 2" w:uiPriority="68"/>
+    <w:lsdException w:name="Medium Grid 3 Accent 2" w:uiPriority="69"/>
+    <w:lsdException w:name="Dark List Accent 2" w:uiPriority="70"/>
+    <w:lsdException w:name="Colorful Shading Accent 2" w:uiPriority="71"/>
+    <w:lsdException w:name="Colorful List Accent 2" w:uiPriority="72"/>
+    <w:lsdException w:name="Colorful Grid Accent 2" w:uiPriority="73"/>
+    <w:lsdException w:name="Light Shading Accent 3" w:uiPriority="60"/>
+    <w:lsdException w:name="Light List Accent 3" w:uiPriority="61"/>
+    <w:lsdException w:name="Light Grid Accent 3" w:uiPriority="62"/>
+    <w:lsdException w:name="Medium Shading 1 Accent 3" w:uiPriority="63"/>
+    <w:lsdException w:name="Medium Shading 2 Accent 3" w:uiPriority="64"/>
+    <w:lsdException w:name="Medium List 1 Accent 3" w:uiPriority="65"/>
+    <w:lsdException w:name="Medium List 2 Accent 3" w:uiPriority="66"/>
+    <w:lsdException w:name="Medium Grid 1 Accent 3" w:uiPriority="67"/>
+    <w:lsdException w:name="Medium Grid 2 Accent 3" w:uiPriority="68"/>
+    <w:lsdException w:name="Medium Grid 3 Accent 3" w:uiPriority="69"/>
+    <w:lsdException w:name="Dark List Accent 3" w:uiPriority="70"/>
+    <w:lsdException w:name="Colorful Shading Accent 3" w:uiPriority="71"/>
+    <w:lsdException w:name="Colorful List Accent 3" w:uiPriority="72"/>
+    <w:lsdException w:name="Colorful Grid Accent 3" w:uiPriority="73"/>
+    <w:lsdException w:name="Light Shading Accent 4" w:uiPriority="60"/>
+    <w:lsdException w:name="Light List Accent 4" w:uiPriority="61"/>
+    <w:lsdException w:name="Light Grid Accent 4" w:uiPriority="62"/>
+    <w:lsdException w:name="Medium Shading 1 Accent 4" w:uiPriority="63"/>
+    <w:lsdException w:name="Medium Shading 2 Accent 4" w:uiPriority="64"/>
+    <w:lsdException w:name="Medium List 1 Accent 4" w:uiPriority="65"/>
+    <w:lsdException w:name="Medium List 2 Accent 4" w:uiPriority="66"/>
+    <w:lsdException w:name="Medium Grid 1 Accent 4" w:uiPriority="67"/>
+    <w:lsdException w:name="Medium Grid 2 Accent 4" w:uiPriority="68"/>
+    <w:lsdException w:name="Medium Grid 3 Accent 4" w:uiPriority="69"/>
+    <w:lsdException w:name="Dark List Accent 4" w:uiPriority="70"/>
+    <w:lsdException w:name="Colorful Shading Accent 4" w:uiPriority="71"/>
+    <w:lsdException w:name="Colorful List Accent 4" w:uiPriority="72"/>
+    <w:lsdException w:name="Colorful Grid Accent 4" w:uiPriority="73"/>
+    <w:lsdException w:name="Light Shading Accent 5" w:uiPriority="60"/>
+    <w:lsdException w:name="Light List Accent 5" w:uiPriority="61"/>
+    <w:lsdException w:name="Light Grid Accent 5" w:uiPriority="62"/>
+    <w:lsdException w:name="Medium Shading 1 Accent 5" w:uiPriority="63"/>
+    <w:lsdException w:name="Medium Shading 2 Accent 5" w:uiPriority="64"/>
+    <w:lsdException w:name="Medium List 1 Accent 5" w:uiPriority="65"/>
+    <w:lsdException w:name="Medium List 2 Accent 5" w:uiPriority="66"/>
+    <w:lsdException w:name="Medium Grid 1 Accent 5" w:uiPriority="67"/>
+    <w:lsdException w:name="Medium Grid 2 Accent 5" w:uiPriority="68"/>
+    <w:lsdException w:name="Medium Grid 3 Accent 5" w:uiPriority="69"/>
+    <w:lsdException w:name="Dark List Accent 5" w:uiPriority="70"/>
+    <w:lsdException w:name="Colorful Shading Accent 5" w:uiPriority="71"/>
+    <w:lsdException w:name="Colorful List Accent 5" w:uiPriority="72"/>
+    <w:lsdException w:name="Colorful Grid Accent 5" w:uiPriority="73"/>
+    <w:lsdException w:name="Light Shading Accent 6" w:uiPriority="60"/>
+    <w:lsdException w:name="Light List Accent 6" w:uiPriority="61"/>
+    <w:lsdException w:name="Light Grid Accent 6" w:uiPriority="62"/>
+    <w:lsdException w:name="Medium Shading 1 Accent 6" w:uiPriority="63"/>
+    <w:lsdException w:name="Medium Shading 2 Accent 6" w:uiPriority="64"/>
+    <w:lsdException w:name="Medium List 1 Accent 6" w:uiPriority="65"/>
+    <w:lsdException w:name="Medium List 2 Accent 6" w:uiPriority="66"/>
+    <w:lsdException w:name="Medium Grid 1 Accent 6" w:uiPriority="67"/>
+    <w:lsdException w:name="Medium Grid 2 Accent 6" w:uiPriority="68"/>
+    <w:lsdException w:name="Medium Grid 3 Accent 6" w:uiPriority="69"/>
+    <w:lsdException w:name="Dark List Accent 6" w:uiPriority="70"/>
+    <w:lsdException w:name="Colorful Shading Accent 6" w:uiPriority="71"/>
+    <w:lsdException w:name="Colorful List Accent 6" w:uiPriority="72"/>
+    <w:lsdException w:name="Colorful Grid Accent 6" w:uiPriority="73"/>
+    <w:lsdException w:name="Subtle Emphasis" w:uiPriority="19" w:qFormat="1"/>
+    <w:lsdException w:name="Intense Emphasis" w:uiPriority="21" w:qFormat="1"/>
+    <w:lsdException w:name="Subtle Reference" w:uiPriority="31" w:qFormat="1"/>
+    <w:lsdException w:name="Intense Reference" w:uiPriority="32" w:qFormat="1"/>
+    <w:lsdException w:name="Book Title" w:uiPriority="33" w:qFormat="1"/>
+    <w:lsdException w:name="Bibliography" w:semiHidden="1" w:uiPriority="37" w:unhideWhenUsed="1"/>
+    <w:lsdException w:name="TOC Heading" w:semiHidden="1" w:uiPriority="39" w:unhideWhenUsed="1" w:qFormat="1"/>
+    <w:lsdException w:name="Plain Table 1" w:uiPriority="41"/>
+    <w:lsdException w:name="Plain Table 2" w:uiPriority="42"/>
+    <w:lsdException w:name="Plain Table 3" w:uiPriority="43"/>
+    <w:lsdException w:name="Plain Table 4" w:uiPriority="44"/>
+    <w:lsdException w:name="Plain Table 5" w:uiPriority="45"/>
+    <w:lsdException w:name="Grid Table Light" w:uiPriority="40"/>
+    <w:lsdException w:name="Grid Table 1 Light" w:uiPriority="46"/>
+    <w:lsdException w:name="Grid Table 2" w:uiPriority="47"/>
+    <w:lsdException w:name="Grid Table 3" w:uiPriority="48"/>
+    <w:lsdException w:name="Grid Table 4" w:uiPriority="49"/>
+    <w:lsdException w:name="Grid Table 5 Dark" w:uiPriority="50"/>
+    <w:lsdException w:name="Grid Table 6 Colorful" w:uiPriority="51"/>
+    <w:lsdException w:name="Grid Table 7 Colorful" w:uiPriority="52"/>
+    <w:lsdException w:name="Grid Table 1 Light Accent 1" w:uiPriority="46"/>
+    <w:lsdException w:name="Grid Table 2 Accent 1" w:uiPriority="47"/>
+    <w:lsdException w:name="Grid Table 3 Accent 1" w:uiPriority="48"/>
+    <w:lsdException w:name="Grid Table 4 Accent 1" w:uiPriority="49"/>
+    <w:lsdException w:name="Grid Table 5 Dark Accent 1" w:uiPriority="50"/>
+    <w:lsdException w:name="Grid Table 6 Colorful Accent 1" w:uiPriority="51"/>
+    <w:lsdException w:name="Grid Table 7 Colorful Accent 1" w:uiPriority="52"/>
+    <w:lsdException w:name="Grid Table 1 Light Accent 2" w:uiPriority="46"/>
+    <w:lsdException w:name="Grid Table 2 Accent 2" w:uiPriority="47"/>
+    <w:lsdException w:name="Grid Table 3 Accent 2" w:uiPriority="48"/>
+    <w:lsdException w:name="Grid Table 4 Accent 2" w:uiPriority="49"/>
+    <w:lsdException w:name="Grid Table 5 Dark Accent 2" w:uiPriority="50"/>
+    <w:lsdException w:name="Grid Table 6 Colorful Accent 2" w:uiPriority="51"/>
+    <w:lsdException w:name="Grid Table 7 Colorful Accent 2" w:uiPriority="52"/>
+    <w:lsdException w:name="Grid Table 1 Light Accent 3" w:uiPriority="46"/>
+    <w:lsdException w:name="Grid Table 2 Accent 3" w:uiPriority="47"/>
+    <w:lsdException w:name="Grid Table 3 Accent 3" w:uiPriority="48"/>
+    <w:lsdException w:name="Grid Table 4 Accent 3" w:uiPriority="49"/>
+    <w:lsdException w:name="Grid Table 5 Dark Accent 3" w:uiPriority="50"/>
+    <w:lsdException w:name="Grid Table 6 Colorful Accent 3" w:uiPriority="51"/>
+    <w:lsdException w:name="Grid Table 7 Colorful Accent 3" w:uiPriority="52"/>
+    <w:lsdException w:name="Grid Table 1 Light Accent 4" w:uiPriority="46"/>
+    <w:lsdException w:name="Grid Table 2 Accent 4" w:uiPriority="47"/>
+    <w:lsdException w:name="Grid Table 3 Accent 4" w:uiPriority="48"/>
+    <w:lsdException w:name="Grid Table 4 Accent 4" w:uiPriority="49"/>
+    <w:lsdException w:name="Grid Table 5 Dark Accent 4" w:uiPriority="50"/>
+    <w:lsdException w:name="Grid Table 6 Colorful Accent 4" w:uiPriority="51"/>
+    <w:lsdException w:name="Grid Table 7 Colorful Accent 4" w:uiPriority="52"/>
+    <w:lsdException w:name="Grid Table 1 Light Accent 5" w:uiPriority="46"/>
+    <w:lsdException w:name="Grid Table 2 Accent 5" w:uiPriority="47"/>
+    <w:lsdException w:name="Grid Table 3 Accent 5" w:uiPriority="48"/>
+    <w:lsdException w:name="Grid Table 4 Accent 5" w:uiPriority="49"/>
+    <w:lsdException w:name="Grid Table 5 Dark Accent 5" w:uiPriority="50"/>
+    <w:lsdException w:name="Grid Table 6 Colorful Accent 5" w:uiPriority="51"/>
+    <w:lsdException w:name="Grid Table 7 Colorful Accent 5" w:uiPriority="52"/>
+    <w:lsdException w:name="Grid Table 1 Light Accent 6" w:uiPriority="46"/>
+    <w:lsdException w:name="Grid Table 2 Accent 6" w:uiPriority="47"/>
+    <w:lsdException w:name="Grid Table 3 Accent 6" w:uiPriority="48"/>
+    <w:lsdException w:name="Grid Table 4 Accent 6" w:uiPriority="49"/>
+    <w:lsdException w:name="Grid Table 5 Dark Accent 6" w:uiPriority="50"/>
+    <w:lsdException w:name="Grid Table 6 Colorful Accent 6" w:uiPriority="51"/>
+    <w:lsdException w:name="Grid Table 7 Colorful Accent 6" w:uiPriority="52"/>
+    <w:lsdException w:name="List Table 1 Light" w:uiPriority="46"/>
+    <w:lsdException w:name="List Table 2" w:uiPriority="47"/>
+    <w:lsdException w:name="List Table 3" w:uiPriority="48"/>
+    <w:lsdException w:name="List Table 4" w:uiPriority="49"/>
+    <w:lsdException w:name="List Table 5 Dark" w:uiPriority="50"/>
+    <w:lsdException w:name="List Table 6 Colorful" w:uiPriority="51"/>
+    <w:lsdException w:name="List Table 7 Colorful" w:uiPriority="52"/>
+    <w:lsdException w:name="List Table 1 Light Accent 1" w:uiPriority="46"/>
+    <w:lsdException w:name="List Table 2 Accent 1" w:uiPriority="47"/>
+    <w:lsdException w:name="List Table 3 Accent 1" w:uiPriority="48"/>
+    <w:lsdException w:name="List Table 4 Accent 1" w:uiPriority="49"/>
+    <w:lsdException w:name="List Table 5 Dark Accent 1" w:uiPriority="50"/>
+    <w:lsdException w:name="List Table 6 Colorful Accent 1" w:uiPriority="51"/>
+    <w:lsdException w:name="List Table 7 Colorful Accent 1" w:uiPriority="52"/>
+    <w:lsdException w:name="List Table 1 Light Accent 2" w:uiPriority="46"/>
+    <w:lsdException w:name="List Table 2 Accent 2" w:uiPriority="47"/>
+    <w:lsdException w:name="List Table 3 Accent 2" w:uiPriority="48"/>
+    <w:lsdException w:name="List Table 4 Accent 2" w:uiPriority="49"/>
+    <w:lsdException w:name="List Table 5 Dark Accent 2" w:uiPriority="50"/>
+    <w:lsdException w:name="List Table 6 Colorful Accent 2" w:uiPriority="51"/>
+    <w:lsdException w:name="List Table 7 Colorful Accent 2" w:uiPriority="52"/>
+    <w:lsdException w:name="List Table 1 Light Accent 3" w:uiPriority="46"/>
+    <w:lsdException w:name="List Table 2 Accent 3" w:uiPriority="47"/>
+    <w:lsdException w:name="List Table 3 Accent 3" w:uiPriority="48"/>
+    <w:lsdException w:name="List Table 4 Accent 3" w:uiPriority="49"/>
+    <w:lsdException w:name="List Table 5 Dark Accent 3" w:uiPriority="50"/>
+    <w:lsdException w:name="List Table 6 Colorful Accent 3" w:uiPriority="51"/>
+    <w:lsdException w:name="List Table 7 Colorful Accent 3" w:uiPriority="52"/>
+    <w:lsdException w:name="List Table 1 Light Accent 4" w:uiPriority="46"/>
+    <w:lsdException w:name="List Table 2 Accent 4" w:uiPriority="47"/>
+    <w:lsdException w:name="List Table 3 Accent 4" w:uiPriority="48"/>
+    <w:lsdException w:name="List Table 4 Accent 4" w:uiPriority="49"/>
+    <w:lsdException w:name="List Table 5 Dark Accent 4" w:uiPriority="50"/>
+    <w:lsdException w:name="List Table 6 Colorful Accent 4" w:uiPriority="51"/>
+    <w:lsdException w:name="List Table 7 Colorful Accent 4" w:uiPriority="52"/>
+    <w:lsdException w:name="List Table 1 Light Accent 5" w:uiPriority="46"/>
+    <w:lsdException w:name="List Table 2 Accent 5" w:uiPriority="47"/>
+    <w:lsdException w:name="List Table 3 Accent 5" w:uiPriority="48"/>
+    <w:lsdException w:name="List Table 4 Accent 5" w:uiPriority="49"/>
+    <w:lsdException w:name="List Table 5 Dark Accent 5" w:uiPriority="50"/>
+    <w:lsdException w:name="List Table 6 Colorful Accent 5" w:uiPriority="51"/>
+    <w:lsdException w:name="List Table 7 Colorful Accent 5" w:uiPriority="52"/>
+    <w:lsdException w:name="List Table 1 Light Accent 6" w:uiPriority="46"/>
+    <w:lsdException w:name="List Table 2 Accent 6" w:uiPriority="47"/>
+    <w:lsdException w:name="List Table 3 Accent 6" w:uiPriority="48"/>
+    <w:lsdException w:name="List Table 4 Accent 6" w:uiPriority="49"/>
+    <w:lsdException w:name="List Table 5 Dark Accent 6" w:uiPriority="50"/>
+    <w:lsdException w:name="List Table 6 Colorful Accent 6" w:uiPriority="51"/>
+    <w:lsdException w:name="List Table 7 Colorful Accent 6" w:uiPriority="52"/>
+    <w:lsdException w:name="Mention" w:semiHidden="1" w:unhideWhenUsed="1"/>
+    <w:lsdException w:name="Smart Hyperlink" w:semiHidden="1" w:unhideWhenUsed="1"/>
+    <w:lsdException w:name="Hashtag" w:semiHidden="1" w:unhideWhenUsed="1"/>
+    <w:lsdException w:name="Unresolved Mention" w:semiHidden="1" w:unhideWhenUsed="1"/>
   </w:latentStyles>
   <w:style w:type="paragraph" w:default="1" w:styleId="Normal">
     <w:name w:val="Normal"/>
@@ -4317,7 +3855,7 @@
 </file>
 
 <file path=customXml/itemProps1.xml><?xml version="1.0" encoding="utf-8"?>
-<ds:datastoreItem xmlns:ds="http://schemas.openxmlformats.org/officeDocument/2006/customXml" ds:itemID="{428C94CA-9AB7-48A4-BB94-F18FD6B58C4D}">
+<ds:datastoreItem xmlns:ds="http://schemas.openxmlformats.org/officeDocument/2006/customXml" ds:itemID="{6E6FCC83-732C-4CD7-82FE-55A1704F1394}">
   <ds:schemaRefs>
     <ds:schemaRef ds:uri="http://schemas.openxmlformats.org/officeDocument/2006/bibliography"/>
   </ds:schemaRefs>

</xml_diff>